<commit_message>
Implemented separate market-order removals.
</commit_message>
<xml_diff>
--- a/Documents/20190827_Research_topic_Closing_auction_incl_methodology.docx
+++ b/Documents/20190827_Research_topic_Closing_auction_incl_methodology.docx
@@ -1,10 +1,11 @@
 
 <file path=word/document.xml><?xml version="1.0" encoding="utf-8"?>
-<w:document xmlns:wpc="http://schemas.microsoft.com/office/word/2010/wordprocessingCanvas" xmlns:mc="http://schemas.openxmlformats.org/markup-compatibility/2006" xmlns:o="urn:schemas-microsoft-com:office:office" xmlns:r="http://schemas.openxmlformats.org/officeDocument/2006/relationships" xmlns:m="http://schemas.openxmlformats.org/officeDocument/2006/math" xmlns:v="urn:schemas-microsoft-com:vml" xmlns:wp14="http://schemas.microsoft.com/office/word/2010/wordprocessingDrawing" xmlns:wp="http://schemas.openxmlformats.org/drawingml/2006/wordprocessingDrawing" xmlns:w10="urn:schemas-microsoft-com:office:word" xmlns:w="http://schemas.openxmlformats.org/wordprocessingml/2006/main" xmlns:w14="http://schemas.microsoft.com/office/word/2010/wordml" xmlns:wpg="http://schemas.microsoft.com/office/word/2010/wordprocessingGroup" xmlns:wpi="http://schemas.microsoft.com/office/word/2010/wordprocessingInk" xmlns:wne="http://schemas.microsoft.com/office/word/2006/wordml" xmlns:wps="http://schemas.microsoft.com/office/word/2010/wordprocessingShape" mc:Ignorable="w14 wp14">
+<w:document xmlns:wpc="http://schemas.microsoft.com/office/word/2010/wordprocessingCanvas" xmlns:cx="http://schemas.microsoft.com/office/drawing/2014/chartex" xmlns:cx1="http://schemas.microsoft.com/office/drawing/2015/9/8/chartex" xmlns:cx2="http://schemas.microsoft.com/office/drawing/2015/10/21/chartex" xmlns:cx3="http://schemas.microsoft.com/office/drawing/2016/5/9/chartex" xmlns:cx4="http://schemas.microsoft.com/office/drawing/2016/5/10/chartex" xmlns:cx5="http://schemas.microsoft.com/office/drawing/2016/5/11/chartex" xmlns:cx6="http://schemas.microsoft.com/office/drawing/2016/5/12/chartex" xmlns:cx7="http://schemas.microsoft.com/office/drawing/2016/5/13/chartex" xmlns:cx8="http://schemas.microsoft.com/office/drawing/2016/5/14/chartex" xmlns:mc="http://schemas.openxmlformats.org/markup-compatibility/2006" xmlns:aink="http://schemas.microsoft.com/office/drawing/2016/ink" xmlns:am3d="http://schemas.microsoft.com/office/drawing/2017/model3d" xmlns:o="urn:schemas-microsoft-com:office:office" xmlns:r="http://schemas.openxmlformats.org/officeDocument/2006/relationships" xmlns:m="http://schemas.openxmlformats.org/officeDocument/2006/math" xmlns:v="urn:schemas-microsoft-com:vml" xmlns:wp14="http://schemas.microsoft.com/office/word/2010/wordprocessingDrawing" xmlns:wp="http://schemas.openxmlformats.org/drawingml/2006/wordprocessingDrawing" xmlns:w10="urn:schemas-microsoft-com:office:word" xmlns:w="http://schemas.openxmlformats.org/wordprocessingml/2006/main" xmlns:w14="http://schemas.microsoft.com/office/word/2010/wordml" xmlns:w15="http://schemas.microsoft.com/office/word/2012/wordml" xmlns:w16cid="http://schemas.microsoft.com/office/word/2016/wordml/cid" xmlns:w16se="http://schemas.microsoft.com/office/word/2015/wordml/symex" xmlns:wpg="http://schemas.microsoft.com/office/word/2010/wordprocessingGroup" xmlns:wpi="http://schemas.microsoft.com/office/word/2010/wordprocessingInk" xmlns:wne="http://schemas.microsoft.com/office/word/2006/wordml" xmlns:wps="http://schemas.microsoft.com/office/word/2010/wordprocessingShape" mc:Ignorable="w14 w15 w16se w16cid wp14">
   <w:body>
     <w:p>
       <w:pPr>
         <w:spacing w:before="240" w:after="120" w:line="25" w:lineRule="atLeast"/>
+        <w:ind w:firstLine="720"/>
         <w:jc w:val="center"/>
         <w:rPr>
           <w:rFonts w:ascii="Noto Sans" w:hAnsi="Noto Sans" w:cs="Noto Sans"/>
@@ -15,6 +16,8 @@
           <w:lang w:val="en-GB" w:eastAsia="de-CH"/>
         </w:rPr>
       </w:pPr>
+      <w:bookmarkStart w:id="0" w:name="_GoBack"/>
+      <w:bookmarkEnd w:id="0"/>
       <w:r>
         <w:rPr>
           <w:rFonts w:ascii="Noto Sans" w:hAnsi="Noto Sans" w:cs="Noto Sans"/>
@@ -66,7 +69,47 @@
           <w:szCs w:val="24"/>
           <w:lang w:val="en-GB" w:eastAsia="de-CH"/>
         </w:rPr>
-        <w:t>The end-of-day auction is operated by primary exchanges with LSE running its auction for the UK listed stocks, Xetra for the stocks listed on their exchange and SIX for the stocks that IPOed on their platform</w:t>
+        <w:t xml:space="preserve">The end-of-day auction is operated by primary exchanges with LSE running its auction for the UK listed stocks, </w:t>
+      </w:r>
+      <w:proofErr w:type="spellStart"/>
+      <w:r>
+        <w:rPr>
+          <w:rFonts w:ascii="Noto Sans" w:eastAsia="Times New Roman" w:hAnsi="Noto Sans" w:cs="Times New Roman"/>
+          <w:sz w:val="20"/>
+          <w:szCs w:val="24"/>
+          <w:lang w:val="en-GB" w:eastAsia="de-CH"/>
+        </w:rPr>
+        <w:t>Xetra</w:t>
+      </w:r>
+      <w:proofErr w:type="spellEnd"/>
+      <w:r>
+        <w:rPr>
+          <w:rFonts w:ascii="Noto Sans" w:eastAsia="Times New Roman" w:hAnsi="Noto Sans" w:cs="Times New Roman"/>
+          <w:sz w:val="20"/>
+          <w:szCs w:val="24"/>
+          <w:lang w:val="en-GB" w:eastAsia="de-CH"/>
+        </w:rPr>
+        <w:t xml:space="preserve"> for the stocks listed on their exchange and SIX for the stocks that </w:t>
+      </w:r>
+      <w:proofErr w:type="spellStart"/>
+      <w:r>
+        <w:rPr>
+          <w:rFonts w:ascii="Noto Sans" w:eastAsia="Times New Roman" w:hAnsi="Noto Sans" w:cs="Times New Roman"/>
+          <w:sz w:val="20"/>
+          <w:szCs w:val="24"/>
+          <w:lang w:val="en-GB" w:eastAsia="de-CH"/>
+        </w:rPr>
+        <w:t>IPOed</w:t>
+      </w:r>
+      <w:proofErr w:type="spellEnd"/>
+      <w:r>
+        <w:rPr>
+          <w:rFonts w:ascii="Noto Sans" w:eastAsia="Times New Roman" w:hAnsi="Noto Sans" w:cs="Times New Roman"/>
+          <w:sz w:val="20"/>
+          <w:szCs w:val="24"/>
+          <w:lang w:val="en-GB" w:eastAsia="de-CH"/>
+        </w:rPr>
+        <w:t xml:space="preserve"> on their platform</w:t>
       </w:r>
       <w:r>
         <w:rPr>
@@ -162,7 +205,87 @@
           <w:szCs w:val="24"/>
           <w:lang w:val="en-GB" w:eastAsia="de-CH"/>
         </w:rPr>
-        <w:t>Therefore, instead of creating competing auction events, Aquis, CBOE, Turquoise some banks focused on offering matching of closing auction orders away from the closing auction but at the closing price. For example, Aquis offers participants ability to cross market orders. Participants can submit buy and sell market orders, once there is a match between buy and sell market orders for the closing auction, Aquis locks these orders and after the closing auction on the primary exchange concludes, Aquis matches the locked orders at that primary closing auction price. Other venues and banks offer similar services with varying levels of sophistication.</w:t>
+        <w:t xml:space="preserve">Therefore, instead of creating competing auction events, </w:t>
+      </w:r>
+      <w:proofErr w:type="spellStart"/>
+      <w:r>
+        <w:rPr>
+          <w:rFonts w:ascii="Noto Sans" w:eastAsia="Times New Roman" w:hAnsi="Noto Sans" w:cs="Times New Roman"/>
+          <w:sz w:val="20"/>
+          <w:szCs w:val="24"/>
+          <w:lang w:val="en-GB" w:eastAsia="de-CH"/>
+        </w:rPr>
+        <w:t>Aquis</w:t>
+      </w:r>
+      <w:proofErr w:type="spellEnd"/>
+      <w:r>
+        <w:rPr>
+          <w:rFonts w:ascii="Noto Sans" w:eastAsia="Times New Roman" w:hAnsi="Noto Sans" w:cs="Times New Roman"/>
+          <w:sz w:val="20"/>
+          <w:szCs w:val="24"/>
+          <w:lang w:val="en-GB" w:eastAsia="de-CH"/>
+        </w:rPr>
+        <w:t xml:space="preserve">, CBOE, Turquoise some banks focused on offering matching of closing auction orders away from the closing auction but at the closing price. For example, </w:t>
+      </w:r>
+      <w:proofErr w:type="spellStart"/>
+      <w:r>
+        <w:rPr>
+          <w:rFonts w:ascii="Noto Sans" w:eastAsia="Times New Roman" w:hAnsi="Noto Sans" w:cs="Times New Roman"/>
+          <w:sz w:val="20"/>
+          <w:szCs w:val="24"/>
+          <w:lang w:val="en-GB" w:eastAsia="de-CH"/>
+        </w:rPr>
+        <w:t>Aquis</w:t>
+      </w:r>
+      <w:proofErr w:type="spellEnd"/>
+      <w:r>
+        <w:rPr>
+          <w:rFonts w:ascii="Noto Sans" w:eastAsia="Times New Roman" w:hAnsi="Noto Sans" w:cs="Times New Roman"/>
+          <w:sz w:val="20"/>
+          <w:szCs w:val="24"/>
+          <w:lang w:val="en-GB" w:eastAsia="de-CH"/>
+        </w:rPr>
+        <w:t xml:space="preserve"> offers participants ability to cross market orders. Participants can submit buy and sell market orders, once there is a match between buy and sell market orders for the closing auction, </w:t>
+      </w:r>
+      <w:proofErr w:type="spellStart"/>
+      <w:r>
+        <w:rPr>
+          <w:rFonts w:ascii="Noto Sans" w:eastAsia="Times New Roman" w:hAnsi="Noto Sans" w:cs="Times New Roman"/>
+          <w:sz w:val="20"/>
+          <w:szCs w:val="24"/>
+          <w:lang w:val="en-GB" w:eastAsia="de-CH"/>
+        </w:rPr>
+        <w:t>Aquis</w:t>
+      </w:r>
+      <w:proofErr w:type="spellEnd"/>
+      <w:r>
+        <w:rPr>
+          <w:rFonts w:ascii="Noto Sans" w:eastAsia="Times New Roman" w:hAnsi="Noto Sans" w:cs="Times New Roman"/>
+          <w:sz w:val="20"/>
+          <w:szCs w:val="24"/>
+          <w:lang w:val="en-GB" w:eastAsia="de-CH"/>
+        </w:rPr>
+        <w:t xml:space="preserve"> locks these orders and after the closing auction on the primary exchange concludes, </w:t>
+      </w:r>
+      <w:proofErr w:type="spellStart"/>
+      <w:r>
+        <w:rPr>
+          <w:rFonts w:ascii="Noto Sans" w:eastAsia="Times New Roman" w:hAnsi="Noto Sans" w:cs="Times New Roman"/>
+          <w:sz w:val="20"/>
+          <w:szCs w:val="24"/>
+          <w:lang w:val="en-GB" w:eastAsia="de-CH"/>
+        </w:rPr>
+        <w:t>Aquis</w:t>
+      </w:r>
+      <w:proofErr w:type="spellEnd"/>
+      <w:r>
+        <w:rPr>
+          <w:rFonts w:ascii="Noto Sans" w:eastAsia="Times New Roman" w:hAnsi="Noto Sans" w:cs="Times New Roman"/>
+          <w:sz w:val="20"/>
+          <w:szCs w:val="24"/>
+          <w:lang w:val="en-GB" w:eastAsia="de-CH"/>
+        </w:rPr>
+        <w:t xml:space="preserve"> matches the locked orders at that primary closing auction price. Other venues and banks offer similar services with varying levels of sophistication.</w:t>
       </w:r>
     </w:p>
     <w:p>
@@ -201,7 +324,27 @@
           <w:szCs w:val="24"/>
           <w:lang w:val="en-GB" w:eastAsia="de-CH"/>
         </w:rPr>
-        <w:t>. With more and more trades happening through alternative closing auction matching mechanisms, a higher portion of closing auction orders will be drained from the primary markets. It is clear that these competitive services can save trading fees to participants (for SIX that can be approximately 1bps). Question is, what are the costs associated with draining liquidity from the closing auction? We are interested in analysing the costs for market participants if  alternative closing mechanisms were to attract 5%, 10%, 25%, etc. of the end-of-day liquidity.</w:t>
+        <w:t xml:space="preserve">. With more and more trades happening through alternative closing auction matching mechanisms, a higher portion of closing auction orders will be drained from the primary markets. It is clear that these competitive services can save trading fees to participants (for SIX that can be approximately 1bps). Question is, what are the costs associated with draining liquidity from the closing auction? We are interested in analysing the costs for market participants </w:t>
+      </w:r>
+      <w:proofErr w:type="gramStart"/>
+      <w:r>
+        <w:rPr>
+          <w:rFonts w:ascii="Noto Sans" w:eastAsia="Times New Roman" w:hAnsi="Noto Sans" w:cs="Times New Roman"/>
+          <w:sz w:val="20"/>
+          <w:szCs w:val="24"/>
+          <w:lang w:val="en-GB" w:eastAsia="de-CH"/>
+        </w:rPr>
+        <w:t>if  alternative</w:t>
+      </w:r>
+      <w:proofErr w:type="gramEnd"/>
+      <w:r>
+        <w:rPr>
+          <w:rFonts w:ascii="Noto Sans" w:eastAsia="Times New Roman" w:hAnsi="Noto Sans" w:cs="Times New Roman"/>
+          <w:sz w:val="20"/>
+          <w:szCs w:val="24"/>
+          <w:lang w:val="en-GB" w:eastAsia="de-CH"/>
+        </w:rPr>
+        <w:t xml:space="preserve"> closing mechanisms were to attract 5%, 10%, 25%, etc. of the end-of-day liquidity.</w:t>
       </w:r>
     </w:p>
     <w:p>
@@ -246,6 +389,7 @@
           <w:szCs w:val="20"/>
           <w:lang w:val="en-GB" w:eastAsia="de-CH"/>
         </w:rPr>
+        <w:lastRenderedPageBreak/>
         <w:t xml:space="preserve">This section gives some first ideas how we could </w:t>
       </w:r>
       <w:r>
@@ -434,7 +578,6 @@
           <w:szCs w:val="20"/>
           <w:lang w:val="en-GB" w:eastAsia="de-CH"/>
         </w:rPr>
-        <w:lastRenderedPageBreak/>
         <w:t xml:space="preserve">The research methodology comprises </w:t>
       </w:r>
       <w:r>
@@ -1075,6 +1218,7 @@
           <w:szCs w:val="24"/>
           <w:lang w:val="en-GB" w:eastAsia="de-CH"/>
         </w:rPr>
+        <w:lastRenderedPageBreak/>
         <w:t xml:space="preserve">What is the difference between the turnover executed at </w:t>
       </w:r>
       <w:r>
@@ -1120,10 +1264,28 @@
           <w:szCs w:val="24"/>
           <w:lang w:val="en-GB" w:eastAsia="de-CH"/>
         </w:rPr>
-        <w:t xml:space="preserve"> Does the price impact outweigh the costs incurred by the auction trading fees? Specifically what is the average price impact in basis points of each scenario?</w:t>
-      </w:r>
-      <w:bookmarkStart w:id="0" w:name="_GoBack"/>
-      <w:bookmarkEnd w:id="0"/>
+        <w:t xml:space="preserve"> Does the price impact outweigh the costs incurred by the auction trading fees? </w:t>
+      </w:r>
+      <w:proofErr w:type="gramStart"/>
+      <w:r>
+        <w:rPr>
+          <w:rFonts w:ascii="Noto Sans" w:eastAsia="Times New Roman" w:hAnsi="Noto Sans" w:cs="Times New Roman"/>
+          <w:sz w:val="20"/>
+          <w:szCs w:val="24"/>
+          <w:lang w:val="en-GB" w:eastAsia="de-CH"/>
+        </w:rPr>
+        <w:t>Specifically</w:t>
+      </w:r>
+      <w:proofErr w:type="gramEnd"/>
+      <w:r>
+        <w:rPr>
+          <w:rFonts w:ascii="Noto Sans" w:eastAsia="Times New Roman" w:hAnsi="Noto Sans" w:cs="Times New Roman"/>
+          <w:sz w:val="20"/>
+          <w:szCs w:val="24"/>
+          <w:lang w:val="en-GB" w:eastAsia="de-CH"/>
+        </w:rPr>
+        <w:t xml:space="preserve"> what is the average price impact in basis points of each scenario?</w:t>
+      </w:r>
     </w:p>
     <w:p>
       <w:pPr>
@@ -1289,6 +1451,7 @@
                 </m:ctrlPr>
               </m:sSubPr>
               <m:e>
+                <w:proofErr w:type="spellStart"/>
                 <m:r>
                   <m:rPr>
                     <m:nor/>
@@ -1301,6 +1464,7 @@
                   </w:rPr>
                   <m:t>close_price</m:t>
                 </m:r>
+                <w:proofErr w:type="spellEnd"/>
               </m:e>
               <m:sub>
                 <m:r>
@@ -1453,6 +1617,7 @@
                 </m:ctrlPr>
               </m:sSubPr>
               <m:e>
+                <w:proofErr w:type="spellStart"/>
                 <m:r>
                   <m:rPr>
                     <m:nor/>
@@ -1465,6 +1630,7 @@
                   </w:rPr>
                   <m:t>close_price</m:t>
                 </m:r>
+                <w:proofErr w:type="spellEnd"/>
               </m:e>
               <m:sub>
                 <m:r>
@@ -1621,6 +1787,7 @@
             </m:ctrlPr>
           </m:sSubPr>
           <m:e>
+            <w:proofErr w:type="spellStart"/>
             <m:r>
               <m:rPr>
                 <m:nor/>
@@ -1633,6 +1800,7 @@
               </w:rPr>
               <m:t>close_price</m:t>
             </m:r>
+            <w:proofErr w:type="spellEnd"/>
           </m:e>
           <m:sub>
             <m:r>
@@ -1679,6 +1847,7 @@
             </m:ctrlPr>
           </m:sSubPr>
           <m:e>
+            <w:proofErr w:type="spellStart"/>
             <m:r>
               <m:rPr>
                 <m:nor/>
@@ -1691,6 +1860,7 @@
               </w:rPr>
               <m:t>mid_price</m:t>
             </m:r>
+            <w:proofErr w:type="spellEnd"/>
           </m:e>
           <m:sub>
             <m:r>
@@ -1763,6 +1933,7 @@
             </m:ctrlPr>
           </m:sSubPr>
           <m:e>
+            <w:proofErr w:type="spellStart"/>
             <m:r>
               <m:rPr>
                 <m:nor/>
@@ -1775,6 +1946,7 @@
               </w:rPr>
               <m:t>mid_price</m:t>
             </m:r>
+            <w:proofErr w:type="spellEnd"/>
           </m:e>
           <m:sub>
             <m:r>
@@ -1841,7 +2013,6 @@
           <w:szCs w:val="20"/>
           <w:lang w:val="en-GB" w:eastAsia="de-CH"/>
         </w:rPr>
-        <w:lastRenderedPageBreak/>
         <w:t>What drives price discovery in the auction phase? To estimate the extent of price discovery, we estimate a panel regression of auction price dislocation on the following explanatory variables</w:t>
       </w:r>
     </w:p>
@@ -1907,6 +2078,7 @@
             </m:ctrlPr>
           </m:fPr>
           <m:num>
+            <w:proofErr w:type="spellStart"/>
             <m:r>
               <m:rPr>
                 <m:nor/>
@@ -1919,6 +2091,7 @@
               </w:rPr>
               <m:t>bid_volume</m:t>
             </m:r>
+            <w:proofErr w:type="spellEnd"/>
             <m:r>
               <m:rPr>
                 <m:nor/>
@@ -1969,6 +2142,7 @@
             </m:r>
           </m:num>
           <m:den>
+            <w:proofErr w:type="spellStart"/>
             <m:r>
               <m:rPr>
                 <m:nor/>
@@ -1981,6 +2155,7 @@
               </w:rPr>
               <m:t>bid_volume</m:t>
             </m:r>
+            <w:proofErr w:type="spellEnd"/>
             <m:r>
               <m:rPr>
                 <m:nor/>
@@ -2594,6 +2769,7 @@
           <w:szCs w:val="20"/>
           <w:lang w:val="en-GB" w:eastAsia="de-CH"/>
         </w:rPr>
+        <w:lastRenderedPageBreak/>
         <w:t xml:space="preserve">where </w:t>
       </w:r>
       <m:oMath>
@@ -3122,6 +3298,7 @@
             </m:ctrlPr>
           </m:fPr>
           <m:num>
+            <w:proofErr w:type="spellStart"/>
             <m:r>
               <m:rPr>
                 <m:nor/>
@@ -3134,6 +3311,7 @@
               </w:rPr>
               <m:t>bid_volume</m:t>
             </m:r>
+            <w:proofErr w:type="spellEnd"/>
             <m:r>
               <m:rPr>
                 <m:nor/>
@@ -3184,6 +3362,7 @@
             </m:r>
           </m:num>
           <m:den>
+            <w:proofErr w:type="spellStart"/>
             <m:r>
               <m:rPr>
                 <m:nor/>
@@ -3196,6 +3375,7 @@
               </w:rPr>
               <m:t>bid_volume</m:t>
             </m:r>
+            <w:proofErr w:type="spellEnd"/>
             <m:r>
               <m:rPr>
                 <m:nor/>
@@ -3282,14 +3462,25 @@
         </w:rPr>
         <w:t xml:space="preserve">ure, see </w:t>
       </w:r>
-      <w:r>
-        <w:rPr>
-          <w:rFonts w:ascii="Noto Sans" w:eastAsia="Times New Roman" w:hAnsi="Noto Sans" w:cs="Noto Sans"/>
-          <w:sz w:val="20"/>
-          <w:szCs w:val="20"/>
-          <w:lang w:val="en-GB" w:eastAsia="de-CH"/>
-        </w:rPr>
-        <w:t>Bellia et al (2017)</w:t>
+      <w:proofErr w:type="spellStart"/>
+      <w:r>
+        <w:rPr>
+          <w:rFonts w:ascii="Noto Sans" w:eastAsia="Times New Roman" w:hAnsi="Noto Sans" w:cs="Noto Sans"/>
+          <w:sz w:val="20"/>
+          <w:szCs w:val="20"/>
+          <w:lang w:val="en-GB" w:eastAsia="de-CH"/>
+        </w:rPr>
+        <w:t>Bellia</w:t>
+      </w:r>
+      <w:proofErr w:type="spellEnd"/>
+      <w:r>
+        <w:rPr>
+          <w:rFonts w:ascii="Noto Sans" w:eastAsia="Times New Roman" w:hAnsi="Noto Sans" w:cs="Noto Sans"/>
+          <w:sz w:val="20"/>
+          <w:szCs w:val="20"/>
+          <w:lang w:val="en-GB" w:eastAsia="de-CH"/>
+        </w:rPr>
+        <w:t xml:space="preserve"> et al (2017)</w:t>
       </w:r>
       <w:r>
         <w:rPr>
@@ -3450,19 +3641,90 @@
           <w:lang w:val="en-GB" w:eastAsia="de-CH"/>
         </w:rPr>
       </w:pPr>
-      <w:r>
-        <w:rPr>
-          <w:rFonts w:ascii="Noto Sans" w:eastAsia="Times New Roman" w:hAnsi="Noto Sans" w:cs="Noto Sans"/>
-          <w:sz w:val="20"/>
-          <w:szCs w:val="20"/>
-          <w:lang w:val="en-GB" w:eastAsia="de-CH"/>
-        </w:rPr>
-        <w:t>Bellia, Mario, Loriana Pellizzon, Marti G. Subrahmanyam, Jun Uno and Darya Yuferova (2017) Coming Early to the Party. Working paper.</w:t>
+      <w:proofErr w:type="spellStart"/>
+      <w:r>
+        <w:rPr>
+          <w:rFonts w:ascii="Noto Sans" w:eastAsia="Times New Roman" w:hAnsi="Noto Sans" w:cs="Noto Sans"/>
+          <w:sz w:val="20"/>
+          <w:szCs w:val="20"/>
+          <w:lang w:val="en-GB" w:eastAsia="de-CH"/>
+        </w:rPr>
+        <w:t>Bellia</w:t>
+      </w:r>
+      <w:proofErr w:type="spellEnd"/>
+      <w:r>
+        <w:rPr>
+          <w:rFonts w:ascii="Noto Sans" w:eastAsia="Times New Roman" w:hAnsi="Noto Sans" w:cs="Noto Sans"/>
+          <w:sz w:val="20"/>
+          <w:szCs w:val="20"/>
+          <w:lang w:val="en-GB" w:eastAsia="de-CH"/>
+        </w:rPr>
+        <w:t xml:space="preserve">, Mario, </w:t>
+      </w:r>
+      <w:proofErr w:type="spellStart"/>
+      <w:r>
+        <w:rPr>
+          <w:rFonts w:ascii="Noto Sans" w:eastAsia="Times New Roman" w:hAnsi="Noto Sans" w:cs="Noto Sans"/>
+          <w:sz w:val="20"/>
+          <w:szCs w:val="20"/>
+          <w:lang w:val="en-GB" w:eastAsia="de-CH"/>
+        </w:rPr>
+        <w:t>Loriana</w:t>
+      </w:r>
+      <w:proofErr w:type="spellEnd"/>
+      <w:r>
+        <w:rPr>
+          <w:rFonts w:ascii="Noto Sans" w:eastAsia="Times New Roman" w:hAnsi="Noto Sans" w:cs="Noto Sans"/>
+          <w:sz w:val="20"/>
+          <w:szCs w:val="20"/>
+          <w:lang w:val="en-GB" w:eastAsia="de-CH"/>
+        </w:rPr>
+        <w:t xml:space="preserve"> </w:t>
+      </w:r>
+      <w:proofErr w:type="spellStart"/>
+      <w:r>
+        <w:rPr>
+          <w:rFonts w:ascii="Noto Sans" w:eastAsia="Times New Roman" w:hAnsi="Noto Sans" w:cs="Noto Sans"/>
+          <w:sz w:val="20"/>
+          <w:szCs w:val="20"/>
+          <w:lang w:val="en-GB" w:eastAsia="de-CH"/>
+        </w:rPr>
+        <w:t>Pellizzon</w:t>
+      </w:r>
+      <w:proofErr w:type="spellEnd"/>
+      <w:r>
+        <w:rPr>
+          <w:rFonts w:ascii="Noto Sans" w:eastAsia="Times New Roman" w:hAnsi="Noto Sans" w:cs="Noto Sans"/>
+          <w:sz w:val="20"/>
+          <w:szCs w:val="20"/>
+          <w:lang w:val="en-GB" w:eastAsia="de-CH"/>
+        </w:rPr>
+        <w:t xml:space="preserve">, Marti G. Subrahmanyam, Jun Uno and Darya </w:t>
+      </w:r>
+      <w:proofErr w:type="spellStart"/>
+      <w:r>
+        <w:rPr>
+          <w:rFonts w:ascii="Noto Sans" w:eastAsia="Times New Roman" w:hAnsi="Noto Sans" w:cs="Noto Sans"/>
+          <w:sz w:val="20"/>
+          <w:szCs w:val="20"/>
+          <w:lang w:val="en-GB" w:eastAsia="de-CH"/>
+        </w:rPr>
+        <w:t>Yuferova</w:t>
+      </w:r>
+      <w:proofErr w:type="spellEnd"/>
+      <w:r>
+        <w:rPr>
+          <w:rFonts w:ascii="Noto Sans" w:eastAsia="Times New Roman" w:hAnsi="Noto Sans" w:cs="Noto Sans"/>
+          <w:sz w:val="20"/>
+          <w:szCs w:val="20"/>
+          <w:lang w:val="en-GB" w:eastAsia="de-CH"/>
+        </w:rPr>
+        <w:t xml:space="preserve"> (2017) Coming Early to the Party. Working paper.</w:t>
       </w:r>
     </w:p>
     <w:sectPr>
-      <w:headerReference w:type="default" r:id="rId9"/>
-      <w:footerReference w:type="default" r:id="rId10"/>
+      <w:headerReference w:type="default" r:id="rId8"/>
+      <w:footerReference w:type="default" r:id="rId9"/>
       <w:pgSz w:w="11907" w:h="16839" w:code="9"/>
       <w:pgMar w:top="1440" w:right="1440" w:bottom="1440" w:left="1440" w:header="709" w:footer="709" w:gutter="0"/>
       <w:cols w:space="708"/>
@@ -3473,7 +3735,7 @@
 </file>
 
 <file path=word/endnotes.xml><?xml version="1.0" encoding="utf-8"?>
-<w:endnotes xmlns:wpc="http://schemas.microsoft.com/office/word/2010/wordprocessingCanvas" xmlns:mc="http://schemas.openxmlformats.org/markup-compatibility/2006" xmlns:o="urn:schemas-microsoft-com:office:office" xmlns:r="http://schemas.openxmlformats.org/officeDocument/2006/relationships" xmlns:m="http://schemas.openxmlformats.org/officeDocument/2006/math" xmlns:v="urn:schemas-microsoft-com:vml" xmlns:wp14="http://schemas.microsoft.com/office/word/2010/wordprocessingDrawing" xmlns:wp="http://schemas.openxmlformats.org/drawingml/2006/wordprocessingDrawing" xmlns:w10="urn:schemas-microsoft-com:office:word" xmlns:w="http://schemas.openxmlformats.org/wordprocessingml/2006/main" xmlns:w14="http://schemas.microsoft.com/office/word/2010/wordml" xmlns:wpg="http://schemas.microsoft.com/office/word/2010/wordprocessingGroup" xmlns:wpi="http://schemas.microsoft.com/office/word/2010/wordprocessingInk" xmlns:wne="http://schemas.microsoft.com/office/word/2006/wordml" xmlns:wps="http://schemas.microsoft.com/office/word/2010/wordprocessingShape" mc:Ignorable="w14 wp14">
+<w:endnotes xmlns:wpc="http://schemas.microsoft.com/office/word/2010/wordprocessingCanvas" xmlns:cx="http://schemas.microsoft.com/office/drawing/2014/chartex" xmlns:cx1="http://schemas.microsoft.com/office/drawing/2015/9/8/chartex" xmlns:cx2="http://schemas.microsoft.com/office/drawing/2015/10/21/chartex" xmlns:cx3="http://schemas.microsoft.com/office/drawing/2016/5/9/chartex" xmlns:cx4="http://schemas.microsoft.com/office/drawing/2016/5/10/chartex" xmlns:cx5="http://schemas.microsoft.com/office/drawing/2016/5/11/chartex" xmlns:cx6="http://schemas.microsoft.com/office/drawing/2016/5/12/chartex" xmlns:cx7="http://schemas.microsoft.com/office/drawing/2016/5/13/chartex" xmlns:cx8="http://schemas.microsoft.com/office/drawing/2016/5/14/chartex" xmlns:mc="http://schemas.openxmlformats.org/markup-compatibility/2006" xmlns:aink="http://schemas.microsoft.com/office/drawing/2016/ink" xmlns:am3d="http://schemas.microsoft.com/office/drawing/2017/model3d" xmlns:o="urn:schemas-microsoft-com:office:office" xmlns:r="http://schemas.openxmlformats.org/officeDocument/2006/relationships" xmlns:m="http://schemas.openxmlformats.org/officeDocument/2006/math" xmlns:v="urn:schemas-microsoft-com:vml" xmlns:wp14="http://schemas.microsoft.com/office/word/2010/wordprocessingDrawing" xmlns:wp="http://schemas.openxmlformats.org/drawingml/2006/wordprocessingDrawing" xmlns:w10="urn:schemas-microsoft-com:office:word" xmlns:w="http://schemas.openxmlformats.org/wordprocessingml/2006/main" xmlns:w14="http://schemas.microsoft.com/office/word/2010/wordml" xmlns:w15="http://schemas.microsoft.com/office/word/2012/wordml" xmlns:w16cid="http://schemas.microsoft.com/office/word/2016/wordml/cid" xmlns:w16se="http://schemas.microsoft.com/office/word/2015/wordml/symex" xmlns:wpg="http://schemas.microsoft.com/office/word/2010/wordprocessingGroup" xmlns:wpi="http://schemas.microsoft.com/office/word/2010/wordprocessingInk" xmlns:wne="http://schemas.microsoft.com/office/word/2006/wordml" xmlns:wps="http://schemas.microsoft.com/office/word/2010/wordprocessingShape" mc:Ignorable="w14 w15 w16se w16cid wp14">
   <w:endnote w:type="separator" w:id="-1">
     <w:p>
       <w:pPr>
@@ -3498,7 +3760,7 @@
 </file>
 
 <file path=word/footer1.xml><?xml version="1.0" encoding="utf-8"?>
-<w:ftr xmlns:wpc="http://schemas.microsoft.com/office/word/2010/wordprocessingCanvas" xmlns:mc="http://schemas.openxmlformats.org/markup-compatibility/2006" xmlns:o="urn:schemas-microsoft-com:office:office" xmlns:r="http://schemas.openxmlformats.org/officeDocument/2006/relationships" xmlns:m="http://schemas.openxmlformats.org/officeDocument/2006/math" xmlns:v="urn:schemas-microsoft-com:vml" xmlns:wp14="http://schemas.microsoft.com/office/word/2010/wordprocessingDrawing" xmlns:wp="http://schemas.openxmlformats.org/drawingml/2006/wordprocessingDrawing" xmlns:w10="urn:schemas-microsoft-com:office:word" xmlns:w="http://schemas.openxmlformats.org/wordprocessingml/2006/main" xmlns:w14="http://schemas.microsoft.com/office/word/2010/wordml" xmlns:wpg="http://schemas.microsoft.com/office/word/2010/wordprocessingGroup" xmlns:wpi="http://schemas.microsoft.com/office/word/2010/wordprocessingInk" xmlns:wne="http://schemas.microsoft.com/office/word/2006/wordml" xmlns:wps="http://schemas.microsoft.com/office/word/2010/wordprocessingShape" mc:Ignorable="w14 wp14">
+<w:ftr xmlns:wpc="http://schemas.microsoft.com/office/word/2010/wordprocessingCanvas" xmlns:cx="http://schemas.microsoft.com/office/drawing/2014/chartex" xmlns:cx1="http://schemas.microsoft.com/office/drawing/2015/9/8/chartex" xmlns:cx2="http://schemas.microsoft.com/office/drawing/2015/10/21/chartex" xmlns:cx3="http://schemas.microsoft.com/office/drawing/2016/5/9/chartex" xmlns:cx4="http://schemas.microsoft.com/office/drawing/2016/5/10/chartex" xmlns:cx5="http://schemas.microsoft.com/office/drawing/2016/5/11/chartex" xmlns:cx6="http://schemas.microsoft.com/office/drawing/2016/5/12/chartex" xmlns:cx7="http://schemas.microsoft.com/office/drawing/2016/5/13/chartex" xmlns:cx8="http://schemas.microsoft.com/office/drawing/2016/5/14/chartex" xmlns:mc="http://schemas.openxmlformats.org/markup-compatibility/2006" xmlns:aink="http://schemas.microsoft.com/office/drawing/2016/ink" xmlns:am3d="http://schemas.microsoft.com/office/drawing/2017/model3d" xmlns:o="urn:schemas-microsoft-com:office:office" xmlns:r="http://schemas.openxmlformats.org/officeDocument/2006/relationships" xmlns:m="http://schemas.openxmlformats.org/officeDocument/2006/math" xmlns:v="urn:schemas-microsoft-com:vml" xmlns:wp14="http://schemas.microsoft.com/office/word/2010/wordprocessingDrawing" xmlns:wp="http://schemas.openxmlformats.org/drawingml/2006/wordprocessingDrawing" xmlns:w10="urn:schemas-microsoft-com:office:word" xmlns:w="http://schemas.openxmlformats.org/wordprocessingml/2006/main" xmlns:w14="http://schemas.microsoft.com/office/word/2010/wordml" xmlns:w15="http://schemas.microsoft.com/office/word/2012/wordml" xmlns:w16cid="http://schemas.microsoft.com/office/word/2016/wordml/cid" xmlns:w16se="http://schemas.microsoft.com/office/word/2015/wordml/symex" xmlns:wpg="http://schemas.microsoft.com/office/word/2010/wordprocessingGroup" xmlns:wpi="http://schemas.microsoft.com/office/word/2010/wordprocessingInk" xmlns:wne="http://schemas.microsoft.com/office/word/2006/wordml" xmlns:wps="http://schemas.microsoft.com/office/word/2010/wordprocessingShape" mc:Ignorable="w14 w15 w16se w16cid wp14">
   <w:sdt>
     <w:sdtPr>
       <w:rPr>
@@ -3570,7 +3832,7 @@
 </file>
 
 <file path=word/footnotes.xml><?xml version="1.0" encoding="utf-8"?>
-<w:footnotes xmlns:wpc="http://schemas.microsoft.com/office/word/2010/wordprocessingCanvas" xmlns:mc="http://schemas.openxmlformats.org/markup-compatibility/2006" xmlns:o="urn:schemas-microsoft-com:office:office" xmlns:r="http://schemas.openxmlformats.org/officeDocument/2006/relationships" xmlns:m="http://schemas.openxmlformats.org/officeDocument/2006/math" xmlns:v="urn:schemas-microsoft-com:vml" xmlns:wp14="http://schemas.microsoft.com/office/word/2010/wordprocessingDrawing" xmlns:wp="http://schemas.openxmlformats.org/drawingml/2006/wordprocessingDrawing" xmlns:w10="urn:schemas-microsoft-com:office:word" xmlns:w="http://schemas.openxmlformats.org/wordprocessingml/2006/main" xmlns:w14="http://schemas.microsoft.com/office/word/2010/wordml" xmlns:wpg="http://schemas.microsoft.com/office/word/2010/wordprocessingGroup" xmlns:wpi="http://schemas.microsoft.com/office/word/2010/wordprocessingInk" xmlns:wne="http://schemas.microsoft.com/office/word/2006/wordml" xmlns:wps="http://schemas.microsoft.com/office/word/2010/wordprocessingShape" mc:Ignorable="w14 wp14">
+<w:footnotes xmlns:wpc="http://schemas.microsoft.com/office/word/2010/wordprocessingCanvas" xmlns:cx="http://schemas.microsoft.com/office/drawing/2014/chartex" xmlns:cx1="http://schemas.microsoft.com/office/drawing/2015/9/8/chartex" xmlns:cx2="http://schemas.microsoft.com/office/drawing/2015/10/21/chartex" xmlns:cx3="http://schemas.microsoft.com/office/drawing/2016/5/9/chartex" xmlns:cx4="http://schemas.microsoft.com/office/drawing/2016/5/10/chartex" xmlns:cx5="http://schemas.microsoft.com/office/drawing/2016/5/11/chartex" xmlns:cx6="http://schemas.microsoft.com/office/drawing/2016/5/12/chartex" xmlns:cx7="http://schemas.microsoft.com/office/drawing/2016/5/13/chartex" xmlns:cx8="http://schemas.microsoft.com/office/drawing/2016/5/14/chartex" xmlns:mc="http://schemas.openxmlformats.org/markup-compatibility/2006" xmlns:aink="http://schemas.microsoft.com/office/drawing/2016/ink" xmlns:am3d="http://schemas.microsoft.com/office/drawing/2017/model3d" xmlns:o="urn:schemas-microsoft-com:office:office" xmlns:r="http://schemas.openxmlformats.org/officeDocument/2006/relationships" xmlns:m="http://schemas.openxmlformats.org/officeDocument/2006/math" xmlns:v="urn:schemas-microsoft-com:vml" xmlns:wp14="http://schemas.microsoft.com/office/word/2010/wordprocessingDrawing" xmlns:wp="http://schemas.openxmlformats.org/drawingml/2006/wordprocessingDrawing" xmlns:w10="urn:schemas-microsoft-com:office:word" xmlns:w="http://schemas.openxmlformats.org/wordprocessingml/2006/main" xmlns:w14="http://schemas.microsoft.com/office/word/2010/wordml" xmlns:w15="http://schemas.microsoft.com/office/word/2012/wordml" xmlns:w16cid="http://schemas.microsoft.com/office/word/2016/wordml/cid" xmlns:w16se="http://schemas.microsoft.com/office/word/2015/wordml/symex" xmlns:wpg="http://schemas.microsoft.com/office/word/2010/wordprocessingGroup" xmlns:wpi="http://schemas.microsoft.com/office/word/2010/wordprocessingInk" xmlns:wne="http://schemas.microsoft.com/office/word/2006/wordml" xmlns:wps="http://schemas.microsoft.com/office/word/2010/wordprocessingShape" mc:Ignorable="w14 w15 w16se w16cid wp14">
   <w:footnote w:type="separator" w:id="-1">
     <w:p>
       <w:pPr>
@@ -3595,7 +3857,7 @@
 </file>
 
 <file path=word/header1.xml><?xml version="1.0" encoding="utf-8"?>
-<w:hdr xmlns:wpc="http://schemas.microsoft.com/office/word/2010/wordprocessingCanvas" xmlns:mc="http://schemas.openxmlformats.org/markup-compatibility/2006" xmlns:o="urn:schemas-microsoft-com:office:office" xmlns:r="http://schemas.openxmlformats.org/officeDocument/2006/relationships" xmlns:m="http://schemas.openxmlformats.org/officeDocument/2006/math" xmlns:v="urn:schemas-microsoft-com:vml" xmlns:wp14="http://schemas.microsoft.com/office/word/2010/wordprocessingDrawing" xmlns:wp="http://schemas.openxmlformats.org/drawingml/2006/wordprocessingDrawing" xmlns:w10="urn:schemas-microsoft-com:office:word" xmlns:w="http://schemas.openxmlformats.org/wordprocessingml/2006/main" xmlns:w14="http://schemas.microsoft.com/office/word/2010/wordml" xmlns:wpg="http://schemas.microsoft.com/office/word/2010/wordprocessingGroup" xmlns:wpi="http://schemas.microsoft.com/office/word/2010/wordprocessingInk" xmlns:wne="http://schemas.microsoft.com/office/word/2006/wordml" xmlns:wps="http://schemas.microsoft.com/office/word/2010/wordprocessingShape" mc:Ignorable="w14 wp14">
+<w:hdr xmlns:wpc="http://schemas.microsoft.com/office/word/2010/wordprocessingCanvas" xmlns:cx="http://schemas.microsoft.com/office/drawing/2014/chartex" xmlns:cx1="http://schemas.microsoft.com/office/drawing/2015/9/8/chartex" xmlns:cx2="http://schemas.microsoft.com/office/drawing/2015/10/21/chartex" xmlns:cx3="http://schemas.microsoft.com/office/drawing/2016/5/9/chartex" xmlns:cx4="http://schemas.microsoft.com/office/drawing/2016/5/10/chartex" xmlns:cx5="http://schemas.microsoft.com/office/drawing/2016/5/11/chartex" xmlns:cx6="http://schemas.microsoft.com/office/drawing/2016/5/12/chartex" xmlns:cx7="http://schemas.microsoft.com/office/drawing/2016/5/13/chartex" xmlns:cx8="http://schemas.microsoft.com/office/drawing/2016/5/14/chartex" xmlns:mc="http://schemas.openxmlformats.org/markup-compatibility/2006" xmlns:aink="http://schemas.microsoft.com/office/drawing/2016/ink" xmlns:am3d="http://schemas.microsoft.com/office/drawing/2017/model3d" xmlns:o="urn:schemas-microsoft-com:office:office" xmlns:r="http://schemas.openxmlformats.org/officeDocument/2006/relationships" xmlns:m="http://schemas.openxmlformats.org/officeDocument/2006/math" xmlns:v="urn:schemas-microsoft-com:vml" xmlns:wp14="http://schemas.microsoft.com/office/word/2010/wordprocessingDrawing" xmlns:wp="http://schemas.openxmlformats.org/drawingml/2006/wordprocessingDrawing" xmlns:w10="urn:schemas-microsoft-com:office:word" xmlns:w="http://schemas.openxmlformats.org/wordprocessingml/2006/main" xmlns:w14="http://schemas.microsoft.com/office/word/2010/wordml" xmlns:w15="http://schemas.microsoft.com/office/word/2012/wordml" xmlns:w16cid="http://schemas.microsoft.com/office/word/2016/wordml/cid" xmlns:w16se="http://schemas.microsoft.com/office/word/2015/wordml/symex" xmlns:wpg="http://schemas.microsoft.com/office/word/2010/wordprocessingGroup" xmlns:wpi="http://schemas.microsoft.com/office/word/2010/wordprocessingInk" xmlns:wne="http://schemas.microsoft.com/office/word/2006/wordml" xmlns:wps="http://schemas.microsoft.com/office/word/2010/wordprocessingShape" mc:Ignorable="w14 w15 w16se w16cid wp14">
   <w:p>
     <w:pPr>
       <w:pStyle w:val="Header"/>
@@ -3631,8 +3893,8 @@
 </file>
 
 <file path=word/numbering.xml><?xml version="1.0" encoding="utf-8"?>
-<w:numbering xmlns:wpc="http://schemas.microsoft.com/office/word/2010/wordprocessingCanvas" xmlns:mc="http://schemas.openxmlformats.org/markup-compatibility/2006" xmlns:o="urn:schemas-microsoft-com:office:office" xmlns:r="http://schemas.openxmlformats.org/officeDocument/2006/relationships" xmlns:m="http://schemas.openxmlformats.org/officeDocument/2006/math" xmlns:v="urn:schemas-microsoft-com:vml" xmlns:wp14="http://schemas.microsoft.com/office/word/2010/wordprocessingDrawing" xmlns:wp="http://schemas.openxmlformats.org/drawingml/2006/wordprocessingDrawing" xmlns:w10="urn:schemas-microsoft-com:office:word" xmlns:w="http://schemas.openxmlformats.org/wordprocessingml/2006/main" xmlns:w14="http://schemas.microsoft.com/office/word/2010/wordml" xmlns:wpg="http://schemas.microsoft.com/office/word/2010/wordprocessingGroup" xmlns:wpi="http://schemas.microsoft.com/office/word/2010/wordprocessingInk" xmlns:wne="http://schemas.microsoft.com/office/word/2006/wordml" xmlns:wps="http://schemas.microsoft.com/office/word/2010/wordprocessingShape" mc:Ignorable="w14 wp14">
-  <w:abstractNum w:abstractNumId="0">
+<w:numbering xmlns:wpc="http://schemas.microsoft.com/office/word/2010/wordprocessingCanvas" xmlns:cx="http://schemas.microsoft.com/office/drawing/2014/chartex" xmlns:cx1="http://schemas.microsoft.com/office/drawing/2015/9/8/chartex" xmlns:cx2="http://schemas.microsoft.com/office/drawing/2015/10/21/chartex" xmlns:cx3="http://schemas.microsoft.com/office/drawing/2016/5/9/chartex" xmlns:cx4="http://schemas.microsoft.com/office/drawing/2016/5/10/chartex" xmlns:cx5="http://schemas.microsoft.com/office/drawing/2016/5/11/chartex" xmlns:cx6="http://schemas.microsoft.com/office/drawing/2016/5/12/chartex" xmlns:cx7="http://schemas.microsoft.com/office/drawing/2016/5/13/chartex" xmlns:cx8="http://schemas.microsoft.com/office/drawing/2016/5/14/chartex" xmlns:mc="http://schemas.openxmlformats.org/markup-compatibility/2006" xmlns:aink="http://schemas.microsoft.com/office/drawing/2016/ink" xmlns:am3d="http://schemas.microsoft.com/office/drawing/2017/model3d" xmlns:o="urn:schemas-microsoft-com:office:office" xmlns:r="http://schemas.openxmlformats.org/officeDocument/2006/relationships" xmlns:m="http://schemas.openxmlformats.org/officeDocument/2006/math" xmlns:v="urn:schemas-microsoft-com:vml" xmlns:wp14="http://schemas.microsoft.com/office/word/2010/wordprocessingDrawing" xmlns:wp="http://schemas.openxmlformats.org/drawingml/2006/wordprocessingDrawing" xmlns:w10="urn:schemas-microsoft-com:office:word" xmlns:w="http://schemas.openxmlformats.org/wordprocessingml/2006/main" xmlns:w14="http://schemas.microsoft.com/office/word/2010/wordml" xmlns:w15="http://schemas.microsoft.com/office/word/2012/wordml" xmlns:w16cid="http://schemas.microsoft.com/office/word/2016/wordml/cid" xmlns:w16se="http://schemas.microsoft.com/office/word/2015/wordml/symex" xmlns:wpg="http://schemas.microsoft.com/office/word/2010/wordprocessingGroup" xmlns:wpi="http://schemas.microsoft.com/office/word/2010/wordprocessingInk" xmlns:wne="http://schemas.microsoft.com/office/word/2006/wordml" xmlns:wps="http://schemas.microsoft.com/office/word/2010/wordprocessingShape" mc:Ignorable="w14 w15 w16se w16cid wp14">
+  <w:abstractNum w:abstractNumId="0" w15:restartNumberingAfterBreak="0">
     <w:nsid w:val="14042235"/>
     <w:multiLevelType w:val="hybridMultilevel"/>
     <w:tmpl w:val="4CC829B4"/>
@@ -3721,7 +3983,7 @@
       </w:pPr>
     </w:lvl>
   </w:abstractNum>
-  <w:abstractNum w:abstractNumId="1">
+  <w:abstractNum w:abstractNumId="1" w15:restartNumberingAfterBreak="0">
     <w:nsid w:val="28446D2E"/>
     <w:multiLevelType w:val="hybridMultilevel"/>
     <w:tmpl w:val="A2F03FD6"/>
@@ -3807,7 +4069,7 @@
       </w:pPr>
     </w:lvl>
   </w:abstractNum>
-  <w:abstractNum w:abstractNumId="2">
+  <w:abstractNum w:abstractNumId="2" w15:restartNumberingAfterBreak="0">
     <w:nsid w:val="34BA7494"/>
     <w:multiLevelType w:val="hybridMultilevel"/>
     <w:tmpl w:val="F2320DD6"/>
@@ -3896,7 +4158,7 @@
       </w:pPr>
     </w:lvl>
   </w:abstractNum>
-  <w:abstractNum w:abstractNumId="3">
+  <w:abstractNum w:abstractNumId="3" w15:restartNumberingAfterBreak="0">
     <w:nsid w:val="441F14ED"/>
     <w:multiLevelType w:val="hybridMultilevel"/>
     <w:tmpl w:val="DC064A6E"/>
@@ -3982,7 +4244,7 @@
       </w:pPr>
     </w:lvl>
   </w:abstractNum>
-  <w:abstractNum w:abstractNumId="4">
+  <w:abstractNum w:abstractNumId="4" w15:restartNumberingAfterBreak="0">
     <w:nsid w:val="52B3565E"/>
     <w:multiLevelType w:val="hybridMultilevel"/>
     <w:tmpl w:val="2AA418B8"/>
@@ -4090,7 +4352,7 @@
 </file>
 
 <file path=word/styles.xml><?xml version="1.0" encoding="utf-8"?>
-<w:styles xmlns:mc="http://schemas.openxmlformats.org/markup-compatibility/2006" xmlns:r="http://schemas.openxmlformats.org/officeDocument/2006/relationships" xmlns:w="http://schemas.openxmlformats.org/wordprocessingml/2006/main" xmlns:w14="http://schemas.microsoft.com/office/word/2010/wordml" mc:Ignorable="w14">
+<w:styles xmlns:mc="http://schemas.openxmlformats.org/markup-compatibility/2006" xmlns:r="http://schemas.openxmlformats.org/officeDocument/2006/relationships" xmlns:w="http://schemas.openxmlformats.org/wordprocessingml/2006/main" xmlns:w14="http://schemas.microsoft.com/office/word/2010/wordml" xmlns:w15="http://schemas.microsoft.com/office/word/2012/wordml" xmlns:w16cid="http://schemas.microsoft.com/office/word/2016/wordml/cid" xmlns:w16se="http://schemas.microsoft.com/office/word/2015/wordml/symex" mc:Ignorable="w14 w15 w16se w16cid">
   <w:docDefaults>
     <w:rPrDefault>
       <w:rPr>
@@ -4106,564 +4368,384 @@
       </w:pPr>
     </w:pPrDefault>
   </w:docDefaults>
-  <w:latentStyles w:defLockedState="0" w:defUIPriority="99" w:defSemiHidden="1" w:defUnhideWhenUsed="1" w:defQFormat="0" w:count="267">
-    <w:lsdException w:name="Normal" w:semiHidden="0" w:uiPriority="0" w:unhideWhenUsed="0" w:qFormat="1"/>
-    <w:lsdException w:name="heading 1" w:semiHidden="0" w:uiPriority="9" w:unhideWhenUsed="0" w:qFormat="1"/>
-    <w:lsdException w:name="heading 2" w:uiPriority="9" w:qFormat="1"/>
-    <w:lsdException w:name="heading 3" w:uiPriority="9" w:qFormat="1"/>
-    <w:lsdException w:name="heading 4" w:uiPriority="9" w:qFormat="1"/>
-    <w:lsdException w:name="heading 5" w:uiPriority="9" w:qFormat="1"/>
-    <w:lsdException w:name="heading 6" w:uiPriority="9" w:qFormat="1"/>
-    <w:lsdException w:name="heading 7" w:uiPriority="9" w:qFormat="1"/>
-    <w:lsdException w:name="heading 8" w:uiPriority="9" w:qFormat="1"/>
-    <w:lsdException w:name="heading 9" w:uiPriority="9" w:qFormat="1"/>
-    <w:lsdException w:name="toc 1" w:uiPriority="39"/>
-    <w:lsdException w:name="toc 2" w:uiPriority="39"/>
-    <w:lsdException w:name="toc 3" w:uiPriority="39"/>
-    <w:lsdException w:name="toc 4" w:uiPriority="39"/>
-    <w:lsdException w:name="toc 5" w:uiPriority="39"/>
-    <w:lsdException w:name="toc 6" w:uiPriority="39"/>
-    <w:lsdException w:name="toc 7" w:uiPriority="39"/>
-    <w:lsdException w:name="toc 8" w:uiPriority="39"/>
-    <w:lsdException w:name="toc 9" w:uiPriority="39"/>
-    <w:lsdException w:name="caption" w:uiPriority="35" w:qFormat="1"/>
-    <w:lsdException w:name="Title" w:semiHidden="0" w:uiPriority="10" w:unhideWhenUsed="0" w:qFormat="1"/>
-    <w:lsdException w:name="Default Paragraph Font" w:uiPriority="1"/>
-    <w:lsdException w:name="Subtitle" w:semiHidden="0" w:uiPriority="11" w:unhideWhenUsed="0" w:qFormat="1"/>
-    <w:lsdException w:name="Strong" w:semiHidden="0" w:uiPriority="22" w:unhideWhenUsed="0" w:qFormat="1"/>
-    <w:lsdException w:name="Emphasis" w:semiHidden="0" w:uiPriority="20" w:unhideWhenUsed="0" w:qFormat="1"/>
-    <w:lsdException w:name="Table Grid" w:semiHidden="0" w:uiPriority="59" w:unhideWhenUsed="0"/>
-    <w:lsdException w:name="Placeholder Text" w:unhideWhenUsed="0"/>
-    <w:lsdException w:name="No Spacing" w:semiHidden="0" w:uiPriority="1" w:unhideWhenUsed="0" w:qFormat="1"/>
-    <w:lsdException w:name="Light Shading" w:semiHidden="0" w:uiPriority="60" w:unhideWhenUsed="0"/>
-    <w:lsdException w:name="Light List" w:semiHidden="0" w:uiPriority="61" w:unhideWhenUsed="0"/>
-    <w:lsdException w:name="Light Grid" w:semiHidden="0" w:uiPriority="62" w:unhideWhenUsed="0"/>
-    <w:lsdException w:name="Medium Shading 1" w:semiHidden="0" w:uiPriority="63" w:unhideWhenUsed="0"/>
-    <w:lsdException w:name="Medium Shading 2" w:semiHidden="0" w:uiPriority="64" w:unhideWhenUsed="0"/>
-    <w:lsdException w:name="Medium List 1" w:semiHidden="0" w:uiPriority="65" w:unhideWhenUsed="0"/>
-    <w:lsdException w:name="Medium List 2" w:semiHidden="0" w:uiPriority="66" w:unhideWhenUsed="0"/>
-    <w:lsdException w:name="Medium Grid 1" w:semiHidden="0" w:uiPriority="67" w:unhideWhenUsed="0"/>
-    <w:lsdException w:name="Medium Grid 2" w:semiHidden="0" w:uiPriority="68" w:unhideWhenUsed="0"/>
-    <w:lsdException w:name="Medium Grid 3" w:semiHidden="0" w:uiPriority="69" w:unhideWhenUsed="0"/>
-    <w:lsdException w:name="Dark List" w:semiHidden="0" w:uiPriority="70" w:unhideWhenUsed="0"/>
-    <w:lsdException w:name="Colorful Shading" w:semiHidden="0" w:uiPriority="71" w:unhideWhenUsed="0"/>
-    <w:lsdException w:name="Colorful List" w:semiHidden="0" w:uiPriority="72" w:unhideWhenUsed="0"/>
-    <w:lsdException w:name="Colorful Grid" w:semiHidden="0" w:uiPriority="73" w:unhideWhenUsed="0"/>
-    <w:lsdException w:name="Light Shading Accent 1" w:semiHidden="0" w:uiPriority="60" w:unhideWhenUsed="0"/>
-    <w:lsdException w:name="Light List Accent 1" w:semiHidden="0" w:uiPriority="61" w:unhideWhenUsed="0"/>
-    <w:lsdException w:name="Light Grid Accent 1" w:semiHidden="0" w:uiPriority="62" w:unhideWhenUsed="0"/>
-    <w:lsdException w:name="Medium Shading 1 Accent 1" w:semiHidden="0" w:uiPriority="63" w:unhideWhenUsed="0"/>
-    <w:lsdException w:name="Medium Shading 2 Accent 1" w:semiHidden="0" w:uiPriority="64" w:unhideWhenUsed="0"/>
-    <w:lsdException w:name="Medium List 1 Accent 1" w:semiHidden="0" w:uiPriority="65" w:unhideWhenUsed="0"/>
-    <w:lsdException w:name="Revision" w:unhideWhenUsed="0"/>
-    <w:lsdException w:name="List Paragraph" w:semiHidden="0" w:uiPriority="34" w:unhideWhenUsed="0" w:qFormat="1"/>
-    <w:lsdException w:name="Quote" w:semiHidden="0" w:uiPriority="29" w:unhideWhenUsed="0" w:qFormat="1"/>
-    <w:lsdException w:name="Intense Quote" w:semiHidden="0" w:uiPriority="30" w:unhideWhenUsed="0" w:qFormat="1"/>
-    <w:lsdException w:name="Medium List 2 Accent 1" w:semiHidden="0" w:uiPriority="66" w:unhideWhenUsed="0"/>
-    <w:lsdException w:name="Medium Grid 1 Accent 1" w:semiHidden="0" w:uiPriority="67" w:unhideWhenUsed="0"/>
-    <w:lsdException w:name="Medium Grid 2 Accent 1" w:semiHidden="0" w:uiPriority="68" w:unhideWhenUsed="0"/>
-    <w:lsdException w:name="Medium Grid 3 Accent 1" w:semiHidden="0" w:uiPriority="69" w:unhideWhenUsed="0"/>
-    <w:lsdException w:name="Dark List Accent 1" w:semiHidden="0" w:uiPriority="70" w:unhideWhenUsed="0"/>
-    <w:lsdException w:name="Colorful Shading Accent 1" w:semiHidden="0" w:uiPriority="71" w:unhideWhenUsed="0"/>
-    <w:lsdException w:name="Colorful List Accent 1" w:semiHidden="0" w:uiPriority="72" w:unhideWhenUsed="0"/>
-    <w:lsdException w:name="Colorful Grid Accent 1" w:semiHidden="0" w:uiPriority="73" w:unhideWhenUsed="0"/>
-    <w:lsdException w:name="Light Shading Accent 2" w:semiHidden="0" w:uiPriority="60" w:unhideWhenUsed="0"/>
-    <w:lsdException w:name="Light List Accent 2" w:semiHidden="0" w:uiPriority="61" w:unhideWhenUsed="0"/>
-    <w:lsdException w:name="Light Grid Accent 2" w:semiHidden="0" w:uiPriority="62" w:unhideWhenUsed="0"/>
-    <w:lsdException w:name="Medium Shading 1 Accent 2" w:semiHidden="0" w:uiPriority="63" w:unhideWhenUsed="0"/>
-    <w:lsdException w:name="Medium Shading 2 Accent 2" w:semiHidden="0" w:uiPriority="64" w:unhideWhenUsed="0"/>
-    <w:lsdException w:name="Medium List 1 Accent 2" w:semiHidden="0" w:uiPriority="65" w:unhideWhenUsed="0"/>
-    <w:lsdException w:name="Medium List 2 Accent 2" w:semiHidden="0" w:uiPriority="66" w:unhideWhenUsed="0"/>
-    <w:lsdException w:name="Medium Grid 1 Accent 2" w:semiHidden="0" w:uiPriority="67" w:unhideWhenUsed="0"/>
-    <w:lsdException w:name="Medium Grid 2 Accent 2" w:semiHidden="0" w:uiPriority="68" w:unhideWhenUsed="0"/>
-    <w:lsdException w:name="Medium Grid 3 Accent 2" w:semiHidden="0" w:uiPriority="69" w:unhideWhenUsed="0"/>
-    <w:lsdException w:name="Dark List Accent 2" w:semiHidden="0" w:uiPriority="70" w:unhideWhenUsed="0"/>
-    <w:lsdException w:name="Colorful Shading Accent 2" w:semiHidden="0" w:uiPriority="71" w:unhideWhenUsed="0"/>
-    <w:lsdException w:name="Colorful List Accent 2" w:semiHidden="0" w:uiPriority="72" w:unhideWhenUsed="0"/>
-    <w:lsdException w:name="Colorful Grid Accent 2" w:semiHidden="0" w:uiPriority="73" w:unhideWhenUsed="0"/>
-    <w:lsdException w:name="Light Shading Accent 3" w:semiHidden="0" w:uiPriority="60" w:unhideWhenUsed="0"/>
-    <w:lsdException w:name="Light List Accent 3" w:semiHidden="0" w:uiPriority="61" w:unhideWhenUsed="0"/>
-    <w:lsdException w:name="Light Grid Accent 3" w:semiHidden="0" w:uiPriority="62" w:unhideWhenUsed="0"/>
-    <w:lsdException w:name="Medium Shading 1 Accent 3" w:semiHidden="0" w:uiPriority="63" w:unhideWhenUsed="0"/>
-    <w:lsdException w:name="Medium Shading 2 Accent 3" w:semiHidden="0" w:uiPriority="64" w:unhideWhenUsed="0"/>
-    <w:lsdException w:name="Medium List 1 Accent 3" w:semiHidden="0" w:uiPriority="65" w:unhideWhenUsed="0"/>
-    <w:lsdException w:name="Medium List 2 Accent 3" w:semiHidden="0" w:uiPriority="66" w:unhideWhenUsed="0"/>
-    <w:lsdException w:name="Medium Grid 1 Accent 3" w:semiHidden="0" w:uiPriority="67" w:unhideWhenUsed="0"/>
-    <w:lsdException w:name="Medium Grid 2 Accent 3" w:semiHidden="0" w:uiPriority="68" w:unhideWhenUsed="0"/>
-    <w:lsdException w:name="Medium Grid 3 Accent 3" w:semiHidden="0" w:uiPriority="69" w:unhideWhenUsed="0"/>
-    <w:lsdException w:name="Dark List Accent 3" w:semiHidden="0" w:uiPriority="70" w:unhideWhenUsed="0"/>
-    <w:lsdException w:name="Colorful Shading Accent 3" w:semiHidden="0" w:uiPriority="71" w:unhideWhenUsed="0"/>
-    <w:lsdException w:name="Colorful List Accent 3" w:semiHidden="0" w:uiPriority="72" w:unhideWhenUsed="0"/>
-    <w:lsdException w:name="Colorful Grid Accent 3" w:semiHidden="0" w:uiPriority="73" w:unhideWhenUsed="0"/>
-    <w:lsdException w:name="Light Shading Accent 4" w:semiHidden="0" w:uiPriority="60" w:unhideWhenUsed="0"/>
-    <w:lsdException w:name="Light List Accent 4" w:semiHidden="0" w:uiPriority="61" w:unhideWhenUsed="0"/>
-    <w:lsdException w:name="Light Grid Accent 4" w:semiHidden="0" w:uiPriority="62" w:unhideWhenUsed="0"/>
-    <w:lsdException w:name="Medium Shading 1 Accent 4" w:semiHidden="0" w:uiPriority="63" w:unhideWhenUsed="0"/>
-    <w:lsdException w:name="Medium Shading 2 Accent 4" w:semiHidden="0" w:uiPriority="64" w:unhideWhenUsed="0"/>
-    <w:lsdException w:name="Medium List 1 Accent 4" w:semiHidden="0" w:uiPriority="65" w:unhideWhenUsed="0"/>
-    <w:lsdException w:name="Medium List 2 Accent 4" w:semiHidden="0" w:uiPriority="66" w:unhideWhenUsed="0"/>
-    <w:lsdException w:name="Medium Grid 1 Accent 4" w:semiHidden="0" w:uiPriority="67" w:unhideWhenUsed="0"/>
-    <w:lsdException w:name="Medium Grid 2 Accent 4" w:semiHidden="0" w:uiPriority="68" w:unhideWhenUsed="0"/>
-    <w:lsdException w:name="Medium Grid 3 Accent 4" w:semiHidden="0" w:uiPriority="69" w:unhideWhenUsed="0"/>
-    <w:lsdException w:name="Dark List Accent 4" w:semiHidden="0" w:uiPriority="70" w:unhideWhenUsed="0"/>
-    <w:lsdException w:name="Colorful Shading Accent 4" w:semiHidden="0" w:uiPriority="71" w:unhideWhenUsed="0"/>
-    <w:lsdException w:name="Colorful List Accent 4" w:semiHidden="0" w:uiPriority="72" w:unhideWhenUsed="0"/>
-    <w:lsdException w:name="Colorful Grid Accent 4" w:semiHidden="0" w:uiPriority="73" w:unhideWhenUsed="0"/>
-    <w:lsdException w:name="Light Shading Accent 5" w:semiHidden="0" w:uiPriority="60" w:unhideWhenUsed="0"/>
-    <w:lsdException w:name="Light List Accent 5" w:semiHidden="0" w:uiPriority="61" w:unhideWhenUsed="0"/>
-    <w:lsdException w:name="Light Grid Accent 5" w:semiHidden="0" w:uiPriority="62" w:unhideWhenUsed="0"/>
-    <w:lsdException w:name="Medium Shading 1 Accent 5" w:semiHidden="0" w:uiPriority="63" w:unhideWhenUsed="0"/>
-    <w:lsdException w:name="Medium Shading 2 Accent 5" w:semiHidden="0" w:uiPriority="64" w:unhideWhenUsed="0"/>
-    <w:lsdException w:name="Medium List 1 Accent 5" w:semiHidden="0" w:uiPriority="65" w:unhideWhenUsed="0"/>
-    <w:lsdException w:name="Medium List 2 Accent 5" w:semiHidden="0" w:uiPriority="66" w:unhideWhenUsed="0"/>
-    <w:lsdException w:name="Medium Grid 1 Accent 5" w:semiHidden="0" w:uiPriority="67" w:unhideWhenUsed="0"/>
-    <w:lsdException w:name="Medium Grid 2 Accent 5" w:semiHidden="0" w:uiPriority="68" w:unhideWhenUsed="0"/>
-    <w:lsdException w:name="Medium Grid 3 Accent 5" w:semiHidden="0" w:uiPriority="69" w:unhideWhenUsed="0"/>
-    <w:lsdException w:name="Dark List Accent 5" w:semiHidden="0" w:uiPriority="70" w:unhideWhenUsed="0"/>
-    <w:lsdException w:name="Colorful Shading Accent 5" w:semiHidden="0" w:uiPriority="71" w:unhideWhenUsed="0"/>
-    <w:lsdException w:name="Colorful List Accent 5" w:semiHidden="0" w:uiPriority="72" w:unhideWhenUsed="0"/>
-    <w:lsdException w:name="Colorful Grid Accent 5" w:semiHidden="0" w:uiPriority="73" w:unhideWhenUsed="0"/>
-    <w:lsdException w:name="Light Shading Accent 6" w:semiHidden="0" w:uiPriority="60" w:unhideWhenUsed="0"/>
-    <w:lsdException w:name="Light List Accent 6" w:semiHidden="0" w:uiPriority="61" w:unhideWhenUsed="0"/>
-    <w:lsdException w:name="Light Grid Accent 6" w:semiHidden="0" w:uiPriority="62" w:unhideWhenUsed="0"/>
-    <w:lsdException w:name="Medium Shading 1 Accent 6" w:semiHidden="0" w:uiPriority="63" w:unhideWhenUsed="0"/>
-    <w:lsdException w:name="Medium Shading 2 Accent 6" w:semiHidden="0" w:uiPriority="64" w:unhideWhenUsed="0"/>
-    <w:lsdException w:name="Medium List 1 Accent 6" w:semiHidden="0" w:uiPriority="65" w:unhideWhenUsed="0"/>
-    <w:lsdException w:name="Medium List 2 Accent 6" w:semiHidden="0" w:uiPriority="66" w:unhideWhenUsed="0"/>
-    <w:lsdException w:name="Medium Grid 1 Accent 6" w:semiHidden="0" w:uiPriority="67" w:unhideWhenUsed="0"/>
-    <w:lsdException w:name="Medium Grid 2 Accent 6" w:semiHidden="0" w:uiPriority="68" w:unhideWhenUsed="0"/>
-    <w:lsdException w:name="Medium Grid 3 Accent 6" w:semiHidden="0" w:uiPriority="69" w:unhideWhenUsed="0"/>
-    <w:lsdException w:name="Dark List Accent 6" w:semiHidden="0" w:uiPriority="70" w:unhideWhenUsed="0"/>
-    <w:lsdException w:name="Colorful Shading Accent 6" w:semiHidden="0" w:uiPriority="71" w:unhideWhenUsed="0"/>
-    <w:lsdException w:name="Colorful List Accent 6" w:semiHidden="0" w:uiPriority="72" w:unhideWhenUsed="0"/>
-    <w:lsdException w:name="Colorful Grid Accent 6" w:semiHidden="0" w:uiPriority="73" w:unhideWhenUsed="0"/>
-    <w:lsdException w:name="Subtle Emphasis" w:semiHidden="0" w:uiPriority="19" w:unhideWhenUsed="0" w:qFormat="1"/>
-    <w:lsdException w:name="Intense Emphasis" w:semiHidden="0" w:uiPriority="21" w:unhideWhenUsed="0" w:qFormat="1"/>
-    <w:lsdException w:name="Subtle Reference" w:semiHidden="0" w:uiPriority="31" w:unhideWhenUsed="0" w:qFormat="1"/>
-    <w:lsdException w:name="Intense Reference" w:semiHidden="0" w:uiPriority="32" w:unhideWhenUsed="0" w:qFormat="1"/>
-    <w:lsdException w:name="Book Title" w:semiHidden="0" w:uiPriority="33" w:unhideWhenUsed="0" w:qFormat="1"/>
-    <w:lsdException w:name="Bibliography" w:uiPriority="37"/>
-    <w:lsdException w:name="TOC Heading" w:uiPriority="39" w:qFormat="1"/>
-  </w:latentStyles>
-  <w:style w:type="paragraph" w:default="1" w:styleId="Normal">
-    <w:name w:val="Normal"/>
-    <w:qFormat/>
-  </w:style>
-  <w:style w:type="paragraph" w:styleId="Heading1">
-    <w:name w:val="heading 1"/>
-    <w:basedOn w:val="Normal"/>
-    <w:next w:val="Normal"/>
-    <w:link w:val="Heading1Char"/>
-    <w:autoRedefine/>
-    <w:uiPriority w:val="9"/>
-    <w:qFormat/>
-    <w:rsid w:val="001501B8"/>
-    <w:pPr>
-      <w:keepNext/>
-      <w:keepLines/>
-      <w:spacing w:before="480" w:after="0"/>
-      <w:jc w:val="center"/>
-      <w:outlineLvl w:val="0"/>
-    </w:pPr>
-    <w:rPr>
-      <w:rFonts w:ascii="Noto Sans" w:eastAsiaTheme="majorEastAsia" w:hAnsi="Noto Sans" w:cstheme="majorBidi"/>
-      <w:b/>
-      <w:bCs/>
-      <w:sz w:val="28"/>
-      <w:szCs w:val="28"/>
-    </w:rPr>
-  </w:style>
-  <w:style w:type="character" w:default="1" w:styleId="DefaultParagraphFont">
-    <w:name w:val="Default Paragraph Font"/>
-    <w:uiPriority w:val="1"/>
-    <w:semiHidden/>
-    <w:unhideWhenUsed/>
-  </w:style>
-  <w:style w:type="table" w:default="1" w:styleId="TableNormal">
-    <w:name w:val="Normal Table"/>
-    <w:uiPriority w:val="99"/>
-    <w:semiHidden/>
-    <w:unhideWhenUsed/>
-    <w:tblPr>
-      <w:tblInd w:w="0" w:type="dxa"/>
-      <w:tblCellMar>
-        <w:top w:w="0" w:type="dxa"/>
-        <w:left w:w="108" w:type="dxa"/>
-        <w:bottom w:w="0" w:type="dxa"/>
-        <w:right w:w="108" w:type="dxa"/>
-      </w:tblCellMar>
-    </w:tblPr>
-  </w:style>
-  <w:style w:type="numbering" w:default="1" w:styleId="NoList">
-    <w:name w:val="No List"/>
-    <w:uiPriority w:val="99"/>
-    <w:semiHidden/>
-    <w:unhideWhenUsed/>
-  </w:style>
-  <w:style w:type="paragraph" w:styleId="Header">
-    <w:name w:val="header"/>
-    <w:basedOn w:val="Normal"/>
-    <w:link w:val="HeaderChar"/>
-    <w:uiPriority w:val="99"/>
-    <w:unhideWhenUsed/>
-    <w:rsid w:val="00363FD9"/>
-    <w:pPr>
-      <w:tabs>
-        <w:tab w:val="center" w:pos="4513"/>
-        <w:tab w:val="right" w:pos="9026"/>
-      </w:tabs>
-      <w:spacing w:after="0" w:line="240" w:lineRule="auto"/>
-    </w:pPr>
-  </w:style>
-  <w:style w:type="character" w:customStyle="1" w:styleId="HeaderChar">
-    <w:name w:val="Header Char"/>
-    <w:basedOn w:val="DefaultParagraphFont"/>
-    <w:link w:val="Header"/>
-    <w:uiPriority w:val="99"/>
-    <w:rsid w:val="00363FD9"/>
-  </w:style>
-  <w:style w:type="paragraph" w:styleId="Footer">
-    <w:name w:val="footer"/>
-    <w:basedOn w:val="Normal"/>
-    <w:link w:val="FooterChar"/>
-    <w:uiPriority w:val="99"/>
-    <w:unhideWhenUsed/>
-    <w:rsid w:val="00363FD9"/>
-    <w:pPr>
-      <w:tabs>
-        <w:tab w:val="center" w:pos="4513"/>
-        <w:tab w:val="right" w:pos="9026"/>
-      </w:tabs>
-      <w:spacing w:after="0" w:line="240" w:lineRule="auto"/>
-    </w:pPr>
-  </w:style>
-  <w:style w:type="character" w:customStyle="1" w:styleId="FooterChar">
-    <w:name w:val="Footer Char"/>
-    <w:basedOn w:val="DefaultParagraphFont"/>
-    <w:link w:val="Footer"/>
-    <w:uiPriority w:val="99"/>
-    <w:rsid w:val="00363FD9"/>
-  </w:style>
-  <w:style w:type="paragraph" w:styleId="BalloonText">
-    <w:name w:val="Balloon Text"/>
-    <w:basedOn w:val="Normal"/>
-    <w:link w:val="BalloonTextChar"/>
-    <w:uiPriority w:val="99"/>
-    <w:semiHidden/>
-    <w:unhideWhenUsed/>
-    <w:rsid w:val="001501B8"/>
-    <w:pPr>
-      <w:spacing w:after="0" w:line="240" w:lineRule="auto"/>
-    </w:pPr>
-    <w:rPr>
-      <w:rFonts w:ascii="Tahoma" w:hAnsi="Tahoma" w:cs="Tahoma"/>
-      <w:sz w:val="16"/>
-      <w:szCs w:val="16"/>
-    </w:rPr>
-  </w:style>
-  <w:style w:type="character" w:customStyle="1" w:styleId="BalloonTextChar">
-    <w:name w:val="Balloon Text Char"/>
-    <w:basedOn w:val="DefaultParagraphFont"/>
-    <w:link w:val="BalloonText"/>
-    <w:uiPriority w:val="99"/>
-    <w:semiHidden/>
-    <w:rsid w:val="001501B8"/>
-    <w:rPr>
-      <w:rFonts w:ascii="Tahoma" w:hAnsi="Tahoma" w:cs="Tahoma"/>
-      <w:sz w:val="16"/>
-      <w:szCs w:val="16"/>
-    </w:rPr>
-  </w:style>
-  <w:style w:type="paragraph" w:styleId="ListParagraph">
-    <w:name w:val="List Paragraph"/>
-    <w:basedOn w:val="Normal"/>
-    <w:uiPriority w:val="34"/>
-    <w:qFormat/>
-    <w:rsid w:val="001501B8"/>
-    <w:pPr>
-      <w:ind w:left="720"/>
-      <w:contextualSpacing/>
-    </w:pPr>
-  </w:style>
-  <w:style w:type="character" w:customStyle="1" w:styleId="Heading1Char">
-    <w:name w:val="Heading 1 Char"/>
-    <w:basedOn w:val="DefaultParagraphFont"/>
-    <w:link w:val="Heading1"/>
-    <w:uiPriority w:val="9"/>
-    <w:rsid w:val="001501B8"/>
-    <w:rPr>
-      <w:rFonts w:ascii="Noto Sans" w:eastAsiaTheme="majorEastAsia" w:hAnsi="Noto Sans" w:cstheme="majorBidi"/>
-      <w:b/>
-      <w:bCs/>
-      <w:sz w:val="28"/>
-      <w:szCs w:val="28"/>
-    </w:rPr>
-  </w:style>
-  <w:style w:type="paragraph" w:styleId="FootnoteText">
-    <w:name w:val="footnote text"/>
-    <w:basedOn w:val="Normal"/>
-    <w:link w:val="FootnoteTextChar"/>
-    <w:uiPriority w:val="99"/>
-    <w:semiHidden/>
-    <w:unhideWhenUsed/>
-    <w:rsid w:val="00ED217A"/>
-    <w:pPr>
-      <w:spacing w:after="0" w:line="240" w:lineRule="auto"/>
-    </w:pPr>
-    <w:rPr>
-      <w:sz w:val="20"/>
-      <w:szCs w:val="20"/>
-    </w:rPr>
-  </w:style>
-  <w:style w:type="character" w:customStyle="1" w:styleId="FootnoteTextChar">
-    <w:name w:val="Footnote Text Char"/>
-    <w:basedOn w:val="DefaultParagraphFont"/>
-    <w:link w:val="FootnoteText"/>
-    <w:uiPriority w:val="99"/>
-    <w:semiHidden/>
-    <w:rsid w:val="00ED217A"/>
-    <w:rPr>
-      <w:sz w:val="20"/>
-      <w:szCs w:val="20"/>
-    </w:rPr>
-  </w:style>
-  <w:style w:type="character" w:styleId="FootnoteReference">
-    <w:name w:val="footnote reference"/>
-    <w:basedOn w:val="DefaultParagraphFont"/>
-    <w:uiPriority w:val="99"/>
-    <w:semiHidden/>
-    <w:unhideWhenUsed/>
-    <w:rsid w:val="00ED217A"/>
-    <w:rPr>
-      <w:vertAlign w:val="superscript"/>
-    </w:rPr>
-  </w:style>
-  <w:style w:type="character" w:styleId="CommentReference">
-    <w:name w:val="annotation reference"/>
-    <w:basedOn w:val="DefaultParagraphFont"/>
-    <w:uiPriority w:val="99"/>
-    <w:semiHidden/>
-    <w:unhideWhenUsed/>
-    <w:rsid w:val="00AF2FD9"/>
-    <w:rPr>
-      <w:sz w:val="16"/>
-      <w:szCs w:val="16"/>
-    </w:rPr>
-  </w:style>
-  <w:style w:type="paragraph" w:styleId="CommentText">
-    <w:name w:val="annotation text"/>
-    <w:basedOn w:val="Normal"/>
-    <w:link w:val="CommentTextChar"/>
-    <w:uiPriority w:val="99"/>
-    <w:semiHidden/>
-    <w:unhideWhenUsed/>
-    <w:rsid w:val="00AF2FD9"/>
-    <w:pPr>
-      <w:spacing w:line="240" w:lineRule="auto"/>
-    </w:pPr>
-    <w:rPr>
-      <w:sz w:val="20"/>
-      <w:szCs w:val="20"/>
-    </w:rPr>
-  </w:style>
-  <w:style w:type="character" w:customStyle="1" w:styleId="CommentTextChar">
-    <w:name w:val="Comment Text Char"/>
-    <w:basedOn w:val="DefaultParagraphFont"/>
-    <w:link w:val="CommentText"/>
-    <w:uiPriority w:val="99"/>
-    <w:semiHidden/>
-    <w:rsid w:val="00AF2FD9"/>
-    <w:rPr>
-      <w:sz w:val="20"/>
-      <w:szCs w:val="20"/>
-    </w:rPr>
-  </w:style>
-  <w:style w:type="paragraph" w:styleId="CommentSubject">
-    <w:name w:val="annotation subject"/>
-    <w:basedOn w:val="CommentText"/>
-    <w:next w:val="CommentText"/>
-    <w:link w:val="CommentSubjectChar"/>
-    <w:uiPriority w:val="99"/>
-    <w:semiHidden/>
-    <w:unhideWhenUsed/>
-    <w:rsid w:val="00AF2FD9"/>
-    <w:rPr>
-      <w:b/>
-      <w:bCs/>
-    </w:rPr>
-  </w:style>
-  <w:style w:type="character" w:customStyle="1" w:styleId="CommentSubjectChar">
-    <w:name w:val="Comment Subject Char"/>
-    <w:basedOn w:val="CommentTextChar"/>
-    <w:link w:val="CommentSubject"/>
-    <w:uiPriority w:val="99"/>
-    <w:semiHidden/>
-    <w:rsid w:val="00AF2FD9"/>
-    <w:rPr>
-      <w:b/>
-      <w:bCs/>
-      <w:sz w:val="20"/>
-      <w:szCs w:val="20"/>
-    </w:rPr>
-  </w:style>
-</w:styles>
-</file>
-
-<file path=word/stylesWithEffects.xml><?xml version="1.0" encoding="utf-8"?>
-<w:styles xmlns:wpc="http://schemas.microsoft.com/office/word/2010/wordprocessingCanvas" xmlns:mc="http://schemas.openxmlformats.org/markup-compatibility/2006" xmlns:o="urn:schemas-microsoft-com:office:office" xmlns:r="http://schemas.openxmlformats.org/officeDocument/2006/relationships" xmlns:m="http://schemas.openxmlformats.org/officeDocument/2006/math" xmlns:v="urn:schemas-microsoft-com:vml" xmlns:wp14="http://schemas.microsoft.com/office/word/2010/wordprocessingDrawing" xmlns:wp="http://schemas.openxmlformats.org/drawingml/2006/wordprocessingDrawing" xmlns:w10="urn:schemas-microsoft-com:office:word" xmlns:w="http://schemas.openxmlformats.org/wordprocessingml/2006/main" xmlns:w14="http://schemas.microsoft.com/office/word/2010/wordml" xmlns:wpg="http://schemas.microsoft.com/office/word/2010/wordprocessingGroup" xmlns:wpi="http://schemas.microsoft.com/office/word/2010/wordprocessingInk" xmlns:wne="http://schemas.microsoft.com/office/word/2006/wordml" xmlns:wps="http://schemas.microsoft.com/office/word/2010/wordprocessingShape" mc:Ignorable="w14 wp14">
-  <w:docDefaults>
-    <w:rPrDefault>
-      <w:rPr>
-        <w:rFonts w:asciiTheme="minorHAnsi" w:eastAsiaTheme="minorEastAsia" w:hAnsiTheme="minorHAnsi" w:cstheme="minorBidi"/>
-        <w:sz w:val="22"/>
-        <w:szCs w:val="22"/>
-        <w:lang w:val="en-US" w:eastAsia="ja-JP" w:bidi="ar-SA"/>
-      </w:rPr>
-    </w:rPrDefault>
-    <w:pPrDefault>
-      <w:pPr>
-        <w:spacing w:after="200" w:line="276" w:lineRule="auto"/>
-      </w:pPr>
-    </w:pPrDefault>
-  </w:docDefaults>
-  <w:latentStyles w:defLockedState="0" w:defUIPriority="99" w:defSemiHidden="1" w:defUnhideWhenUsed="1" w:defQFormat="0" w:count="267">
-    <w:lsdException w:name="Normal" w:semiHidden="0" w:uiPriority="0" w:unhideWhenUsed="0" w:qFormat="1"/>
-    <w:lsdException w:name="heading 1" w:semiHidden="0" w:uiPriority="9" w:unhideWhenUsed="0" w:qFormat="1"/>
-    <w:lsdException w:name="heading 2" w:uiPriority="9" w:qFormat="1"/>
-    <w:lsdException w:name="heading 3" w:uiPriority="9" w:qFormat="1"/>
-    <w:lsdException w:name="heading 4" w:uiPriority="9" w:qFormat="1"/>
-    <w:lsdException w:name="heading 5" w:uiPriority="9" w:qFormat="1"/>
-    <w:lsdException w:name="heading 6" w:uiPriority="9" w:qFormat="1"/>
-    <w:lsdException w:name="heading 7" w:uiPriority="9" w:qFormat="1"/>
-    <w:lsdException w:name="heading 8" w:uiPriority="9" w:qFormat="1"/>
-    <w:lsdException w:name="heading 9" w:uiPriority="9" w:qFormat="1"/>
-    <w:lsdException w:name="toc 1" w:uiPriority="39"/>
-    <w:lsdException w:name="toc 2" w:uiPriority="39"/>
-    <w:lsdException w:name="toc 3" w:uiPriority="39"/>
-    <w:lsdException w:name="toc 4" w:uiPriority="39"/>
-    <w:lsdException w:name="toc 5" w:uiPriority="39"/>
-    <w:lsdException w:name="toc 6" w:uiPriority="39"/>
-    <w:lsdException w:name="toc 7" w:uiPriority="39"/>
-    <w:lsdException w:name="toc 8" w:uiPriority="39"/>
-    <w:lsdException w:name="toc 9" w:uiPriority="39"/>
-    <w:lsdException w:name="caption" w:uiPriority="35" w:qFormat="1"/>
-    <w:lsdException w:name="Title" w:semiHidden="0" w:uiPriority="10" w:unhideWhenUsed="0" w:qFormat="1"/>
-    <w:lsdException w:name="Default Paragraph Font" w:uiPriority="1"/>
-    <w:lsdException w:name="Subtitle" w:semiHidden="0" w:uiPriority="11" w:unhideWhenUsed="0" w:qFormat="1"/>
-    <w:lsdException w:name="Strong" w:semiHidden="0" w:uiPriority="22" w:unhideWhenUsed="0" w:qFormat="1"/>
-    <w:lsdException w:name="Emphasis" w:semiHidden="0" w:uiPriority="20" w:unhideWhenUsed="0" w:qFormat="1"/>
-    <w:lsdException w:name="Table Grid" w:semiHidden="0" w:uiPriority="59" w:unhideWhenUsed="0"/>
-    <w:lsdException w:name="Placeholder Text" w:unhideWhenUsed="0"/>
-    <w:lsdException w:name="No Spacing" w:semiHidden="0" w:uiPriority="1" w:unhideWhenUsed="0" w:qFormat="1"/>
-    <w:lsdException w:name="Light Shading" w:semiHidden="0" w:uiPriority="60" w:unhideWhenUsed="0"/>
-    <w:lsdException w:name="Light List" w:semiHidden="0" w:uiPriority="61" w:unhideWhenUsed="0"/>
-    <w:lsdException w:name="Light Grid" w:semiHidden="0" w:uiPriority="62" w:unhideWhenUsed="0"/>
-    <w:lsdException w:name="Medium Shading 1" w:semiHidden="0" w:uiPriority="63" w:unhideWhenUsed="0"/>
-    <w:lsdException w:name="Medium Shading 2" w:semiHidden="0" w:uiPriority="64" w:unhideWhenUsed="0"/>
-    <w:lsdException w:name="Medium List 1" w:semiHidden="0" w:uiPriority="65" w:unhideWhenUsed="0"/>
-    <w:lsdException w:name="Medium List 2" w:semiHidden="0" w:uiPriority="66" w:unhideWhenUsed="0"/>
-    <w:lsdException w:name="Medium Grid 1" w:semiHidden="0" w:uiPriority="67" w:unhideWhenUsed="0"/>
-    <w:lsdException w:name="Medium Grid 2" w:semiHidden="0" w:uiPriority="68" w:unhideWhenUsed="0"/>
-    <w:lsdException w:name="Medium Grid 3" w:semiHidden="0" w:uiPriority="69" w:unhideWhenUsed="0"/>
-    <w:lsdException w:name="Dark List" w:semiHidden="0" w:uiPriority="70" w:unhideWhenUsed="0"/>
-    <w:lsdException w:name="Colorful Shading" w:semiHidden="0" w:uiPriority="71" w:unhideWhenUsed="0"/>
-    <w:lsdException w:name="Colorful List" w:semiHidden="0" w:uiPriority="72" w:unhideWhenUsed="0"/>
-    <w:lsdException w:name="Colorful Grid" w:semiHidden="0" w:uiPriority="73" w:unhideWhenUsed="0"/>
-    <w:lsdException w:name="Light Shading Accent 1" w:semiHidden="0" w:uiPriority="60" w:unhideWhenUsed="0"/>
-    <w:lsdException w:name="Light List Accent 1" w:semiHidden="0" w:uiPriority="61" w:unhideWhenUsed="0"/>
-    <w:lsdException w:name="Light Grid Accent 1" w:semiHidden="0" w:uiPriority="62" w:unhideWhenUsed="0"/>
-    <w:lsdException w:name="Medium Shading 1 Accent 1" w:semiHidden="0" w:uiPriority="63" w:unhideWhenUsed="0"/>
-    <w:lsdException w:name="Medium Shading 2 Accent 1" w:semiHidden="0" w:uiPriority="64" w:unhideWhenUsed="0"/>
-    <w:lsdException w:name="Medium List 1 Accent 1" w:semiHidden="0" w:uiPriority="65" w:unhideWhenUsed="0"/>
-    <w:lsdException w:name="Revision" w:unhideWhenUsed="0"/>
-    <w:lsdException w:name="List Paragraph" w:semiHidden="0" w:uiPriority="34" w:unhideWhenUsed="0" w:qFormat="1"/>
-    <w:lsdException w:name="Quote" w:semiHidden="0" w:uiPriority="29" w:unhideWhenUsed="0" w:qFormat="1"/>
-    <w:lsdException w:name="Intense Quote" w:semiHidden="0" w:uiPriority="30" w:unhideWhenUsed="0" w:qFormat="1"/>
-    <w:lsdException w:name="Medium List 2 Accent 1" w:semiHidden="0" w:uiPriority="66" w:unhideWhenUsed="0"/>
-    <w:lsdException w:name="Medium Grid 1 Accent 1" w:semiHidden="0" w:uiPriority="67" w:unhideWhenUsed="0"/>
-    <w:lsdException w:name="Medium Grid 2 Accent 1" w:semiHidden="0" w:uiPriority="68" w:unhideWhenUsed="0"/>
-    <w:lsdException w:name="Medium Grid 3 Accent 1" w:semiHidden="0" w:uiPriority="69" w:unhideWhenUsed="0"/>
-    <w:lsdException w:name="Dark List Accent 1" w:semiHidden="0" w:uiPriority="70" w:unhideWhenUsed="0"/>
-    <w:lsdException w:name="Colorful Shading Accent 1" w:semiHidden="0" w:uiPriority="71" w:unhideWhenUsed="0"/>
-    <w:lsdException w:name="Colorful List Accent 1" w:semiHidden="0" w:uiPriority="72" w:unhideWhenUsed="0"/>
-    <w:lsdException w:name="Colorful Grid Accent 1" w:semiHidden="0" w:uiPriority="73" w:unhideWhenUsed="0"/>
-    <w:lsdException w:name="Light Shading Accent 2" w:semiHidden="0" w:uiPriority="60" w:unhideWhenUsed="0"/>
-    <w:lsdException w:name="Light List Accent 2" w:semiHidden="0" w:uiPriority="61" w:unhideWhenUsed="0"/>
-    <w:lsdException w:name="Light Grid Accent 2" w:semiHidden="0" w:uiPriority="62" w:unhideWhenUsed="0"/>
-    <w:lsdException w:name="Medium Shading 1 Accent 2" w:semiHidden="0" w:uiPriority="63" w:unhideWhenUsed="0"/>
-    <w:lsdException w:name="Medium Shading 2 Accent 2" w:semiHidden="0" w:uiPriority="64" w:unhideWhenUsed="0"/>
-    <w:lsdException w:name="Medium List 1 Accent 2" w:semiHidden="0" w:uiPriority="65" w:unhideWhenUsed="0"/>
-    <w:lsdException w:name="Medium List 2 Accent 2" w:semiHidden="0" w:uiPriority="66" w:unhideWhenUsed="0"/>
-    <w:lsdException w:name="Medium Grid 1 Accent 2" w:semiHidden="0" w:uiPriority="67" w:unhideWhenUsed="0"/>
-    <w:lsdException w:name="Medium Grid 2 Accent 2" w:semiHidden="0" w:uiPriority="68" w:unhideWhenUsed="0"/>
-    <w:lsdException w:name="Medium Grid 3 Accent 2" w:semiHidden="0" w:uiPriority="69" w:unhideWhenUsed="0"/>
-    <w:lsdException w:name="Dark List Accent 2" w:semiHidden="0" w:uiPriority="70" w:unhideWhenUsed="0"/>
-    <w:lsdException w:name="Colorful Shading Accent 2" w:semiHidden="0" w:uiPriority="71" w:unhideWhenUsed="0"/>
-    <w:lsdException w:name="Colorful List Accent 2" w:semiHidden="0" w:uiPriority="72" w:unhideWhenUsed="0"/>
-    <w:lsdException w:name="Colorful Grid Accent 2" w:semiHidden="0" w:uiPriority="73" w:unhideWhenUsed="0"/>
-    <w:lsdException w:name="Light Shading Accent 3" w:semiHidden="0" w:uiPriority="60" w:unhideWhenUsed="0"/>
-    <w:lsdException w:name="Light List Accent 3" w:semiHidden="0" w:uiPriority="61" w:unhideWhenUsed="0"/>
-    <w:lsdException w:name="Light Grid Accent 3" w:semiHidden="0" w:uiPriority="62" w:unhideWhenUsed="0"/>
-    <w:lsdException w:name="Medium Shading 1 Accent 3" w:semiHidden="0" w:uiPriority="63" w:unhideWhenUsed="0"/>
-    <w:lsdException w:name="Medium Shading 2 Accent 3" w:semiHidden="0" w:uiPriority="64" w:unhideWhenUsed="0"/>
-    <w:lsdException w:name="Medium List 1 Accent 3" w:semiHidden="0" w:uiPriority="65" w:unhideWhenUsed="0"/>
-    <w:lsdException w:name="Medium List 2 Accent 3" w:semiHidden="0" w:uiPriority="66" w:unhideWhenUsed="0"/>
-    <w:lsdException w:name="Medium Grid 1 Accent 3" w:semiHidden="0" w:uiPriority="67" w:unhideWhenUsed="0"/>
-    <w:lsdException w:name="Medium Grid 2 Accent 3" w:semiHidden="0" w:uiPriority="68" w:unhideWhenUsed="0"/>
-    <w:lsdException w:name="Medium Grid 3 Accent 3" w:semiHidden="0" w:uiPriority="69" w:unhideWhenUsed="0"/>
-    <w:lsdException w:name="Dark List Accent 3" w:semiHidden="0" w:uiPriority="70" w:unhideWhenUsed="0"/>
-    <w:lsdException w:name="Colorful Shading Accent 3" w:semiHidden="0" w:uiPriority="71" w:unhideWhenUsed="0"/>
-    <w:lsdException w:name="Colorful List Accent 3" w:semiHidden="0" w:uiPriority="72" w:unhideWhenUsed="0"/>
-    <w:lsdException w:name="Colorful Grid Accent 3" w:semiHidden="0" w:uiPriority="73" w:unhideWhenUsed="0"/>
-    <w:lsdException w:name="Light Shading Accent 4" w:semiHidden="0" w:uiPriority="60" w:unhideWhenUsed="0"/>
-    <w:lsdException w:name="Light List Accent 4" w:semiHidden="0" w:uiPriority="61" w:unhideWhenUsed="0"/>
-    <w:lsdException w:name="Light Grid Accent 4" w:semiHidden="0" w:uiPriority="62" w:unhideWhenUsed="0"/>
-    <w:lsdException w:name="Medium Shading 1 Accent 4" w:semiHidden="0" w:uiPriority="63" w:unhideWhenUsed="0"/>
-    <w:lsdException w:name="Medium Shading 2 Accent 4" w:semiHidden="0" w:uiPriority="64" w:unhideWhenUsed="0"/>
-    <w:lsdException w:name="Medium List 1 Accent 4" w:semiHidden="0" w:uiPriority="65" w:unhideWhenUsed="0"/>
-    <w:lsdException w:name="Medium List 2 Accent 4" w:semiHidden="0" w:uiPriority="66" w:unhideWhenUsed="0"/>
-    <w:lsdException w:name="Medium Grid 1 Accent 4" w:semiHidden="0" w:uiPriority="67" w:unhideWhenUsed="0"/>
-    <w:lsdException w:name="Medium Grid 2 Accent 4" w:semiHidden="0" w:uiPriority="68" w:unhideWhenUsed="0"/>
-    <w:lsdException w:name="Medium Grid 3 Accent 4" w:semiHidden="0" w:uiPriority="69" w:unhideWhenUsed="0"/>
-    <w:lsdException w:name="Dark List Accent 4" w:semiHidden="0" w:uiPriority="70" w:unhideWhenUsed="0"/>
-    <w:lsdException w:name="Colorful Shading Accent 4" w:semiHidden="0" w:uiPriority="71" w:unhideWhenUsed="0"/>
-    <w:lsdException w:name="Colorful List Accent 4" w:semiHidden="0" w:uiPriority="72" w:unhideWhenUsed="0"/>
-    <w:lsdException w:name="Colorful Grid Accent 4" w:semiHidden="0" w:uiPriority="73" w:unhideWhenUsed="0"/>
-    <w:lsdException w:name="Light Shading Accent 5" w:semiHidden="0" w:uiPriority="60" w:unhideWhenUsed="0"/>
-    <w:lsdException w:name="Light List Accent 5" w:semiHidden="0" w:uiPriority="61" w:unhideWhenUsed="0"/>
-    <w:lsdException w:name="Light Grid Accent 5" w:semiHidden="0" w:uiPriority="62" w:unhideWhenUsed="0"/>
-    <w:lsdException w:name="Medium Shading 1 Accent 5" w:semiHidden="0" w:uiPriority="63" w:unhideWhenUsed="0"/>
-    <w:lsdException w:name="Medium Shading 2 Accent 5" w:semiHidden="0" w:uiPriority="64" w:unhideWhenUsed="0"/>
-    <w:lsdException w:name="Medium List 1 Accent 5" w:semiHidden="0" w:uiPriority="65" w:unhideWhenUsed="0"/>
-    <w:lsdException w:name="Medium List 2 Accent 5" w:semiHidden="0" w:uiPriority="66" w:unhideWhenUsed="0"/>
-    <w:lsdException w:name="Medium Grid 1 Accent 5" w:semiHidden="0" w:uiPriority="67" w:unhideWhenUsed="0"/>
-    <w:lsdException w:name="Medium Grid 2 Accent 5" w:semiHidden="0" w:uiPriority="68" w:unhideWhenUsed="0"/>
-    <w:lsdException w:name="Medium Grid 3 Accent 5" w:semiHidden="0" w:uiPriority="69" w:unhideWhenUsed="0"/>
-    <w:lsdException w:name="Dark List Accent 5" w:semiHidden="0" w:uiPriority="70" w:unhideWhenUsed="0"/>
-    <w:lsdException w:name="Colorful Shading Accent 5" w:semiHidden="0" w:uiPriority="71" w:unhideWhenUsed="0"/>
-    <w:lsdException w:name="Colorful List Accent 5" w:semiHidden="0" w:uiPriority="72" w:unhideWhenUsed="0"/>
-    <w:lsdException w:name="Colorful Grid Accent 5" w:semiHidden="0" w:uiPriority="73" w:unhideWhenUsed="0"/>
-    <w:lsdException w:name="Light Shading Accent 6" w:semiHidden="0" w:uiPriority="60" w:unhideWhenUsed="0"/>
-    <w:lsdException w:name="Light List Accent 6" w:semiHidden="0" w:uiPriority="61" w:unhideWhenUsed="0"/>
-    <w:lsdException w:name="Light Grid Accent 6" w:semiHidden="0" w:uiPriority="62" w:unhideWhenUsed="0"/>
-    <w:lsdException w:name="Medium Shading 1 Accent 6" w:semiHidden="0" w:uiPriority="63" w:unhideWhenUsed="0"/>
-    <w:lsdException w:name="Medium Shading 2 Accent 6" w:semiHidden="0" w:uiPriority="64" w:unhideWhenUsed="0"/>
-    <w:lsdException w:name="Medium List 1 Accent 6" w:semiHidden="0" w:uiPriority="65" w:unhideWhenUsed="0"/>
-    <w:lsdException w:name="Medium List 2 Accent 6" w:semiHidden="0" w:uiPriority="66" w:unhideWhenUsed="0"/>
-    <w:lsdException w:name="Medium Grid 1 Accent 6" w:semiHidden="0" w:uiPriority="67" w:unhideWhenUsed="0"/>
-    <w:lsdException w:name="Medium Grid 2 Accent 6" w:semiHidden="0" w:uiPriority="68" w:unhideWhenUsed="0"/>
-    <w:lsdException w:name="Medium Grid 3 Accent 6" w:semiHidden="0" w:uiPriority="69" w:unhideWhenUsed="0"/>
-    <w:lsdException w:name="Dark List Accent 6" w:semiHidden="0" w:uiPriority="70" w:unhideWhenUsed="0"/>
-    <w:lsdException w:name="Colorful Shading Accent 6" w:semiHidden="0" w:uiPriority="71" w:unhideWhenUsed="0"/>
-    <w:lsdException w:name="Colorful List Accent 6" w:semiHidden="0" w:uiPriority="72" w:unhideWhenUsed="0"/>
-    <w:lsdException w:name="Colorful Grid Accent 6" w:semiHidden="0" w:uiPriority="73" w:unhideWhenUsed="0"/>
-    <w:lsdException w:name="Subtle Emphasis" w:semiHidden="0" w:uiPriority="19" w:unhideWhenUsed="0" w:qFormat="1"/>
-    <w:lsdException w:name="Intense Emphasis" w:semiHidden="0" w:uiPriority="21" w:unhideWhenUsed="0" w:qFormat="1"/>
-    <w:lsdException w:name="Subtle Reference" w:semiHidden="0" w:uiPriority="31" w:unhideWhenUsed="0" w:qFormat="1"/>
-    <w:lsdException w:name="Intense Reference" w:semiHidden="0" w:uiPriority="32" w:unhideWhenUsed="0" w:qFormat="1"/>
-    <w:lsdException w:name="Book Title" w:semiHidden="0" w:uiPriority="33" w:unhideWhenUsed="0" w:qFormat="1"/>
-    <w:lsdException w:name="Bibliography" w:uiPriority="37"/>
-    <w:lsdException w:name="TOC Heading" w:uiPriority="39" w:qFormat="1"/>
+  <w:latentStyles w:defLockedState="0" w:defUIPriority="99" w:defSemiHidden="0" w:defUnhideWhenUsed="0" w:defQFormat="0" w:count="377">
+    <w:lsdException w:name="Normal" w:uiPriority="0" w:qFormat="1"/>
+    <w:lsdException w:name="heading 1" w:uiPriority="9" w:qFormat="1"/>
+    <w:lsdException w:name="heading 2" w:semiHidden="1" w:uiPriority="9" w:unhideWhenUsed="1" w:qFormat="1"/>
+    <w:lsdException w:name="heading 3" w:semiHidden="1" w:uiPriority="9" w:unhideWhenUsed="1" w:qFormat="1"/>
+    <w:lsdException w:name="heading 4" w:semiHidden="1" w:uiPriority="9" w:unhideWhenUsed="1" w:qFormat="1"/>
+    <w:lsdException w:name="heading 5" w:semiHidden="1" w:uiPriority="9" w:unhideWhenUsed="1" w:qFormat="1"/>
+    <w:lsdException w:name="heading 6" w:semiHidden="1" w:uiPriority="9" w:unhideWhenUsed="1" w:qFormat="1"/>
+    <w:lsdException w:name="heading 7" w:semiHidden="1" w:uiPriority="9" w:unhideWhenUsed="1" w:qFormat="1"/>
+    <w:lsdException w:name="heading 8" w:semiHidden="1" w:uiPriority="9" w:unhideWhenUsed="1" w:qFormat="1"/>
+    <w:lsdException w:name="heading 9" w:semiHidden="1" w:uiPriority="9" w:unhideWhenUsed="1" w:qFormat="1"/>
+    <w:lsdException w:name="index 1" w:semiHidden="1" w:unhideWhenUsed="1"/>
+    <w:lsdException w:name="index 2" w:semiHidden="1" w:unhideWhenUsed="1"/>
+    <w:lsdException w:name="index 3" w:semiHidden="1" w:unhideWhenUsed="1"/>
+    <w:lsdException w:name="index 4" w:semiHidden="1" w:unhideWhenUsed="1"/>
+    <w:lsdException w:name="index 5" w:semiHidden="1" w:unhideWhenUsed="1"/>
+    <w:lsdException w:name="index 6" w:semiHidden="1" w:unhideWhenUsed="1"/>
+    <w:lsdException w:name="index 7" w:semiHidden="1" w:unhideWhenUsed="1"/>
+    <w:lsdException w:name="index 8" w:semiHidden="1" w:unhideWhenUsed="1"/>
+    <w:lsdException w:name="index 9" w:semiHidden="1" w:unhideWhenUsed="1"/>
+    <w:lsdException w:name="toc 1" w:semiHidden="1" w:uiPriority="39" w:unhideWhenUsed="1"/>
+    <w:lsdException w:name="toc 2" w:semiHidden="1" w:uiPriority="39" w:unhideWhenUsed="1"/>
+    <w:lsdException w:name="toc 3" w:semiHidden="1" w:uiPriority="39" w:unhideWhenUsed="1"/>
+    <w:lsdException w:name="toc 4" w:semiHidden="1" w:uiPriority="39" w:unhideWhenUsed="1"/>
+    <w:lsdException w:name="toc 5" w:semiHidden="1" w:uiPriority="39" w:unhideWhenUsed="1"/>
+    <w:lsdException w:name="toc 6" w:semiHidden="1" w:uiPriority="39" w:unhideWhenUsed="1"/>
+    <w:lsdException w:name="toc 7" w:semiHidden="1" w:uiPriority="39" w:unhideWhenUsed="1"/>
+    <w:lsdException w:name="toc 8" w:semiHidden="1" w:uiPriority="39" w:unhideWhenUsed="1"/>
+    <w:lsdException w:name="toc 9" w:semiHidden="1" w:uiPriority="39" w:unhideWhenUsed="1"/>
+    <w:lsdException w:name="Normal Indent" w:semiHidden="1" w:unhideWhenUsed="1"/>
+    <w:lsdException w:name="footnote text" w:semiHidden="1" w:unhideWhenUsed="1"/>
+    <w:lsdException w:name="annotation text" w:semiHidden="1" w:unhideWhenUsed="1"/>
+    <w:lsdException w:name="header" w:semiHidden="1" w:unhideWhenUsed="1"/>
+    <w:lsdException w:name="footer" w:semiHidden="1" w:unhideWhenUsed="1"/>
+    <w:lsdException w:name="index heading" w:semiHidden="1" w:unhideWhenUsed="1"/>
+    <w:lsdException w:name="caption" w:semiHidden="1" w:uiPriority="35" w:unhideWhenUsed="1" w:qFormat="1"/>
+    <w:lsdException w:name="table of figures" w:semiHidden="1" w:unhideWhenUsed="1"/>
+    <w:lsdException w:name="envelope address" w:semiHidden="1" w:unhideWhenUsed="1"/>
+    <w:lsdException w:name="envelope return" w:semiHidden="1" w:unhideWhenUsed="1"/>
+    <w:lsdException w:name="footnote reference" w:semiHidden="1" w:unhideWhenUsed="1"/>
+    <w:lsdException w:name="annotation reference" w:semiHidden="1" w:unhideWhenUsed="1"/>
+    <w:lsdException w:name="line number" w:semiHidden="1" w:unhideWhenUsed="1"/>
+    <w:lsdException w:name="page number" w:semiHidden="1" w:unhideWhenUsed="1"/>
+    <w:lsdException w:name="endnote reference" w:semiHidden="1" w:unhideWhenUsed="1"/>
+    <w:lsdException w:name="endnote text" w:semiHidden="1" w:unhideWhenUsed="1"/>
+    <w:lsdException w:name="table of authorities" w:semiHidden="1" w:unhideWhenUsed="1"/>
+    <w:lsdException w:name="macro" w:semiHidden="1" w:unhideWhenUsed="1"/>
+    <w:lsdException w:name="toa heading" w:semiHidden="1" w:unhideWhenUsed="1"/>
+    <w:lsdException w:name="List" w:semiHidden="1" w:unhideWhenUsed="1"/>
+    <w:lsdException w:name="List Bullet" w:semiHidden="1" w:unhideWhenUsed="1"/>
+    <w:lsdException w:name="List Number" w:semiHidden="1" w:unhideWhenUsed="1"/>
+    <w:lsdException w:name="List 2" w:semiHidden="1" w:unhideWhenUsed="1"/>
+    <w:lsdException w:name="List 3" w:semiHidden="1" w:unhideWhenUsed="1"/>
+    <w:lsdException w:name="List 4" w:semiHidden="1" w:unhideWhenUsed="1"/>
+    <w:lsdException w:name="List 5" w:semiHidden="1" w:unhideWhenUsed="1"/>
+    <w:lsdException w:name="List Bullet 2" w:semiHidden="1" w:unhideWhenUsed="1"/>
+    <w:lsdException w:name="List Bullet 3" w:semiHidden="1" w:unhideWhenUsed="1"/>
+    <w:lsdException w:name="List Bullet 4" w:semiHidden="1" w:unhideWhenUsed="1"/>
+    <w:lsdException w:name="List Bullet 5" w:semiHidden="1" w:unhideWhenUsed="1"/>
+    <w:lsdException w:name="List Number 2" w:semiHidden="1" w:unhideWhenUsed="1"/>
+    <w:lsdException w:name="List Number 3" w:semiHidden="1" w:unhideWhenUsed="1"/>
+    <w:lsdException w:name="List Number 4" w:semiHidden="1" w:unhideWhenUsed="1"/>
+    <w:lsdException w:name="List Number 5" w:semiHidden="1" w:unhideWhenUsed="1"/>
+    <w:lsdException w:name="Title" w:uiPriority="10" w:qFormat="1"/>
+    <w:lsdException w:name="Closing" w:semiHidden="1" w:unhideWhenUsed="1"/>
+    <w:lsdException w:name="Signature" w:semiHidden="1" w:unhideWhenUsed="1"/>
+    <w:lsdException w:name="Default Paragraph Font" w:semiHidden="1" w:uiPriority="1" w:unhideWhenUsed="1"/>
+    <w:lsdException w:name="Body Text" w:semiHidden="1" w:unhideWhenUsed="1"/>
+    <w:lsdException w:name="Body Text Indent" w:semiHidden="1" w:unhideWhenUsed="1"/>
+    <w:lsdException w:name="List Continue" w:semiHidden="1" w:unhideWhenUsed="1"/>
+    <w:lsdException w:name="List Continue 2" w:semiHidden="1" w:unhideWhenUsed="1"/>
+    <w:lsdException w:name="List Continue 3" w:semiHidden="1" w:unhideWhenUsed="1"/>
+    <w:lsdException w:name="List Continue 4" w:semiHidden="1" w:unhideWhenUsed="1"/>
+    <w:lsdException w:name="List Continue 5" w:semiHidden="1" w:unhideWhenUsed="1"/>
+    <w:lsdException w:name="Message Header" w:semiHidden="1" w:unhideWhenUsed="1"/>
+    <w:lsdException w:name="Subtitle" w:uiPriority="11" w:qFormat="1"/>
+    <w:lsdException w:name="Salutation" w:semiHidden="1" w:unhideWhenUsed="1"/>
+    <w:lsdException w:name="Date" w:semiHidden="1" w:unhideWhenUsed="1"/>
+    <w:lsdException w:name="Body Text First Indent" w:semiHidden="1" w:unhideWhenUsed="1"/>
+    <w:lsdException w:name="Body Text First Indent 2" w:semiHidden="1" w:unhideWhenUsed="1"/>
+    <w:lsdException w:name="Note Heading" w:semiHidden="1" w:unhideWhenUsed="1"/>
+    <w:lsdException w:name="Body Text 2" w:semiHidden="1" w:unhideWhenUsed="1"/>
+    <w:lsdException w:name="Body Text 3" w:semiHidden="1" w:unhideWhenUsed="1"/>
+    <w:lsdException w:name="Body Text Indent 2" w:semiHidden="1" w:unhideWhenUsed="1"/>
+    <w:lsdException w:name="Body Text Indent 3" w:semiHidden="1" w:unhideWhenUsed="1"/>
+    <w:lsdException w:name="Block Text" w:semiHidden="1" w:unhideWhenUsed="1"/>
+    <w:lsdException w:name="Hyperlink" w:semiHidden="1" w:unhideWhenUsed="1"/>
+    <w:lsdException w:name="FollowedHyperlink" w:semiHidden="1" w:unhideWhenUsed="1"/>
+    <w:lsdException w:name="Strong" w:uiPriority="22" w:qFormat="1"/>
+    <w:lsdException w:name="Emphasis" w:uiPriority="20" w:qFormat="1"/>
+    <w:lsdException w:name="Document Map" w:semiHidden="1" w:unhideWhenUsed="1"/>
+    <w:lsdException w:name="Plain Text" w:semiHidden="1" w:unhideWhenUsed="1"/>
+    <w:lsdException w:name="E-mail Signature" w:semiHidden="1" w:unhideWhenUsed="1"/>
+    <w:lsdException w:name="HTML Top of Form" w:semiHidden="1" w:unhideWhenUsed="1"/>
+    <w:lsdException w:name="HTML Bottom of Form" w:semiHidden="1" w:unhideWhenUsed="1"/>
+    <w:lsdException w:name="Normal (Web)" w:semiHidden="1" w:unhideWhenUsed="1"/>
+    <w:lsdException w:name="HTML Acronym" w:semiHidden="1" w:unhideWhenUsed="1"/>
+    <w:lsdException w:name="HTML Address" w:semiHidden="1" w:unhideWhenUsed="1"/>
+    <w:lsdException w:name="HTML Cite" w:semiHidden="1" w:unhideWhenUsed="1"/>
+    <w:lsdException w:name="HTML Code" w:semiHidden="1" w:unhideWhenUsed="1"/>
+    <w:lsdException w:name="HTML Definition" w:semiHidden="1" w:unhideWhenUsed="1"/>
+    <w:lsdException w:name="HTML Keyboard" w:semiHidden="1" w:unhideWhenUsed="1"/>
+    <w:lsdException w:name="HTML Preformatted" w:semiHidden="1" w:unhideWhenUsed="1"/>
+    <w:lsdException w:name="HTML Sample" w:semiHidden="1" w:unhideWhenUsed="1"/>
+    <w:lsdException w:name="HTML Typewriter" w:semiHidden="1" w:unhideWhenUsed="1"/>
+    <w:lsdException w:name="HTML Variable" w:semiHidden="1" w:unhideWhenUsed="1"/>
+    <w:lsdException w:name="Normal Table" w:semiHidden="1" w:unhideWhenUsed="1"/>
+    <w:lsdException w:name="annotation subject" w:semiHidden="1" w:unhideWhenUsed="1"/>
+    <w:lsdException w:name="No List" w:semiHidden="1" w:unhideWhenUsed="1"/>
+    <w:lsdException w:name="Outline List 1" w:semiHidden="1" w:unhideWhenUsed="1"/>
+    <w:lsdException w:name="Outline List 2" w:semiHidden="1" w:unhideWhenUsed="1"/>
+    <w:lsdException w:name="Outline List 3" w:semiHidden="1" w:unhideWhenUsed="1"/>
+    <w:lsdException w:name="Table Simple 1" w:semiHidden="1" w:unhideWhenUsed="1"/>
+    <w:lsdException w:name="Table Simple 2" w:semiHidden="1" w:unhideWhenUsed="1"/>
+    <w:lsdException w:name="Table Simple 3" w:semiHidden="1" w:unhideWhenUsed="1"/>
+    <w:lsdException w:name="Table Classic 1" w:semiHidden="1" w:unhideWhenUsed="1"/>
+    <w:lsdException w:name="Table Classic 2" w:semiHidden="1" w:unhideWhenUsed="1"/>
+    <w:lsdException w:name="Table Classic 3" w:semiHidden="1" w:unhideWhenUsed="1"/>
+    <w:lsdException w:name="Table Classic 4" w:semiHidden="1" w:unhideWhenUsed="1"/>
+    <w:lsdException w:name="Table Colorful 1" w:semiHidden="1" w:unhideWhenUsed="1"/>
+    <w:lsdException w:name="Table Colorful 2" w:semiHidden="1" w:unhideWhenUsed="1"/>
+    <w:lsdException w:name="Table Colorful 3" w:semiHidden="1" w:unhideWhenUsed="1"/>
+    <w:lsdException w:name="Table Columns 1" w:semiHidden="1" w:unhideWhenUsed="1"/>
+    <w:lsdException w:name="Table Columns 2" w:semiHidden="1" w:unhideWhenUsed="1"/>
+    <w:lsdException w:name="Table Columns 3" w:semiHidden="1" w:unhideWhenUsed="1"/>
+    <w:lsdException w:name="Table Columns 4" w:semiHidden="1" w:unhideWhenUsed="1"/>
+    <w:lsdException w:name="Table Columns 5" w:semiHidden="1" w:unhideWhenUsed="1"/>
+    <w:lsdException w:name="Table Grid 1" w:semiHidden="1" w:unhideWhenUsed="1"/>
+    <w:lsdException w:name="Table Grid 2" w:semiHidden="1" w:unhideWhenUsed="1"/>
+    <w:lsdException w:name="Table Grid 3" w:semiHidden="1" w:unhideWhenUsed="1"/>
+    <w:lsdException w:name="Table Grid 4" w:semiHidden="1" w:unhideWhenUsed="1"/>
+    <w:lsdException w:name="Table Grid 5" w:semiHidden="1" w:unhideWhenUsed="1"/>
+    <w:lsdException w:name="Table Grid 6" w:semiHidden="1" w:unhideWhenUsed="1"/>
+    <w:lsdException w:name="Table Grid 7" w:semiHidden="1" w:unhideWhenUsed="1"/>
+    <w:lsdException w:name="Table Grid 8" w:semiHidden="1" w:unhideWhenUsed="1"/>
+    <w:lsdException w:name="Table List 1" w:semiHidden="1" w:unhideWhenUsed="1"/>
+    <w:lsdException w:name="Table List 2" w:semiHidden="1" w:unhideWhenUsed="1"/>
+    <w:lsdException w:name="Table List 3" w:semiHidden="1" w:unhideWhenUsed="1"/>
+    <w:lsdException w:name="Table List 4" w:semiHidden="1" w:unhideWhenUsed="1"/>
+    <w:lsdException w:name="Table List 5" w:semiHidden="1" w:unhideWhenUsed="1"/>
+    <w:lsdException w:name="Table List 6" w:semiHidden="1" w:unhideWhenUsed="1"/>
+    <w:lsdException w:name="Table List 7" w:semiHidden="1" w:unhideWhenUsed="1"/>
+    <w:lsdException w:name="Table List 8" w:semiHidden="1" w:unhideWhenUsed="1"/>
+    <w:lsdException w:name="Table 3D effects 1" w:semiHidden="1" w:unhideWhenUsed="1"/>
+    <w:lsdException w:name="Table 3D effects 2" w:semiHidden="1" w:unhideWhenUsed="1"/>
+    <w:lsdException w:name="Table 3D effects 3" w:semiHidden="1" w:unhideWhenUsed="1"/>
+    <w:lsdException w:name="Table Contemporary" w:semiHidden="1" w:unhideWhenUsed="1"/>
+    <w:lsdException w:name="Table Elegant" w:semiHidden="1" w:unhideWhenUsed="1"/>
+    <w:lsdException w:name="Table Professional" w:semiHidden="1" w:unhideWhenUsed="1"/>
+    <w:lsdException w:name="Table Subtle 1" w:semiHidden="1" w:unhideWhenUsed="1"/>
+    <w:lsdException w:name="Table Subtle 2" w:semiHidden="1" w:unhideWhenUsed="1"/>
+    <w:lsdException w:name="Table Web 1" w:semiHidden="1" w:unhideWhenUsed="1"/>
+    <w:lsdException w:name="Table Web 2" w:semiHidden="1" w:unhideWhenUsed="1"/>
+    <w:lsdException w:name="Table Web 3" w:semiHidden="1" w:unhideWhenUsed="1"/>
+    <w:lsdException w:name="Balloon Text" w:semiHidden="1" w:unhideWhenUsed="1"/>
+    <w:lsdException w:name="Table Grid" w:semiHidden="1" w:uiPriority="59" w:unhideWhenUsed="1"/>
+    <w:lsdException w:name="Table Theme" w:semiHidden="1" w:unhideWhenUsed="1"/>
+    <w:lsdException w:name="Placeholder Text" w:semiHidden="1"/>
+    <w:lsdException w:name="No Spacing" w:uiPriority="1" w:qFormat="1"/>
+    <w:lsdException w:name="Light Shading" w:uiPriority="60"/>
+    <w:lsdException w:name="Light List" w:uiPriority="61"/>
+    <w:lsdException w:name="Light Grid" w:uiPriority="62"/>
+    <w:lsdException w:name="Medium Shading 1" w:uiPriority="63"/>
+    <w:lsdException w:name="Medium Shading 2" w:uiPriority="64"/>
+    <w:lsdException w:name="Medium List 1" w:uiPriority="65"/>
+    <w:lsdException w:name="Medium List 2" w:uiPriority="66"/>
+    <w:lsdException w:name="Medium Grid 1" w:uiPriority="67"/>
+    <w:lsdException w:name="Medium Grid 2" w:uiPriority="68"/>
+    <w:lsdException w:name="Medium Grid 3" w:uiPriority="69"/>
+    <w:lsdException w:name="Dark List" w:uiPriority="70"/>
+    <w:lsdException w:name="Colorful Shading" w:uiPriority="71"/>
+    <w:lsdException w:name="Colorful List" w:uiPriority="72"/>
+    <w:lsdException w:name="Colorful Grid" w:uiPriority="73"/>
+    <w:lsdException w:name="Light Shading Accent 1" w:uiPriority="60"/>
+    <w:lsdException w:name="Light List Accent 1" w:uiPriority="61"/>
+    <w:lsdException w:name="Light Grid Accent 1" w:uiPriority="62"/>
+    <w:lsdException w:name="Medium Shading 1 Accent 1" w:uiPriority="63"/>
+    <w:lsdException w:name="Medium Shading 2 Accent 1" w:uiPriority="64"/>
+    <w:lsdException w:name="Medium List 1 Accent 1" w:uiPriority="65"/>
+    <w:lsdException w:name="Revision" w:semiHidden="1"/>
+    <w:lsdException w:name="List Paragraph" w:uiPriority="34" w:qFormat="1"/>
+    <w:lsdException w:name="Quote" w:uiPriority="29" w:qFormat="1"/>
+    <w:lsdException w:name="Intense Quote" w:uiPriority="30" w:qFormat="1"/>
+    <w:lsdException w:name="Medium List 2 Accent 1" w:uiPriority="66"/>
+    <w:lsdException w:name="Medium Grid 1 Accent 1" w:uiPriority="67"/>
+    <w:lsdException w:name="Medium Grid 2 Accent 1" w:uiPriority="68"/>
+    <w:lsdException w:name="Medium Grid 3 Accent 1" w:uiPriority="69"/>
+    <w:lsdException w:name="Dark List Accent 1" w:uiPriority="70"/>
+    <w:lsdException w:name="Colorful Shading Accent 1" w:uiPriority="71"/>
+    <w:lsdException w:name="Colorful List Accent 1" w:uiPriority="72"/>
+    <w:lsdException w:name="Colorful Grid Accent 1" w:uiPriority="73"/>
+    <w:lsdException w:name="Light Shading Accent 2" w:uiPriority="60"/>
+    <w:lsdException w:name="Light List Accent 2" w:uiPriority="61"/>
+    <w:lsdException w:name="Light Grid Accent 2" w:uiPriority="62"/>
+    <w:lsdException w:name="Medium Shading 1 Accent 2" w:uiPriority="63"/>
+    <w:lsdException w:name="Medium Shading 2 Accent 2" w:uiPriority="64"/>
+    <w:lsdException w:name="Medium List 1 Accent 2" w:uiPriority="65"/>
+    <w:lsdException w:name="Medium List 2 Accent 2" w:uiPriority="66"/>
+    <w:lsdException w:name="Medium Grid 1 Accent 2" w:uiPriority="67"/>
+    <w:lsdException w:name="Medium Grid 2 Accent 2" w:uiPriority="68"/>
+    <w:lsdException w:name="Medium Grid 3 Accent 2" w:uiPriority="69"/>
+    <w:lsdException w:name="Dark List Accent 2" w:uiPriority="70"/>
+    <w:lsdException w:name="Colorful Shading Accent 2" w:uiPriority="71"/>
+    <w:lsdException w:name="Colorful List Accent 2" w:uiPriority="72"/>
+    <w:lsdException w:name="Colorful Grid Accent 2" w:uiPriority="73"/>
+    <w:lsdException w:name="Light Shading Accent 3" w:uiPriority="60"/>
+    <w:lsdException w:name="Light List Accent 3" w:uiPriority="61"/>
+    <w:lsdException w:name="Light Grid Accent 3" w:uiPriority="62"/>
+    <w:lsdException w:name="Medium Shading 1 Accent 3" w:uiPriority="63"/>
+    <w:lsdException w:name="Medium Shading 2 Accent 3" w:uiPriority="64"/>
+    <w:lsdException w:name="Medium List 1 Accent 3" w:uiPriority="65"/>
+    <w:lsdException w:name="Medium List 2 Accent 3" w:uiPriority="66"/>
+    <w:lsdException w:name="Medium Grid 1 Accent 3" w:uiPriority="67"/>
+    <w:lsdException w:name="Medium Grid 2 Accent 3" w:uiPriority="68"/>
+    <w:lsdException w:name="Medium Grid 3 Accent 3" w:uiPriority="69"/>
+    <w:lsdException w:name="Dark List Accent 3" w:uiPriority="70"/>
+    <w:lsdException w:name="Colorful Shading Accent 3" w:uiPriority="71"/>
+    <w:lsdException w:name="Colorful List Accent 3" w:uiPriority="72"/>
+    <w:lsdException w:name="Colorful Grid Accent 3" w:uiPriority="73"/>
+    <w:lsdException w:name="Light Shading Accent 4" w:uiPriority="60"/>
+    <w:lsdException w:name="Light List Accent 4" w:uiPriority="61"/>
+    <w:lsdException w:name="Light Grid Accent 4" w:uiPriority="62"/>
+    <w:lsdException w:name="Medium Shading 1 Accent 4" w:uiPriority="63"/>
+    <w:lsdException w:name="Medium Shading 2 Accent 4" w:uiPriority="64"/>
+    <w:lsdException w:name="Medium List 1 Accent 4" w:uiPriority="65"/>
+    <w:lsdException w:name="Medium List 2 Accent 4" w:uiPriority="66"/>
+    <w:lsdException w:name="Medium Grid 1 Accent 4" w:uiPriority="67"/>
+    <w:lsdException w:name="Medium Grid 2 Accent 4" w:uiPriority="68"/>
+    <w:lsdException w:name="Medium Grid 3 Accent 4" w:uiPriority="69"/>
+    <w:lsdException w:name="Dark List Accent 4" w:uiPriority="70"/>
+    <w:lsdException w:name="Colorful Shading Accent 4" w:uiPriority="71"/>
+    <w:lsdException w:name="Colorful List Accent 4" w:uiPriority="72"/>
+    <w:lsdException w:name="Colorful Grid Accent 4" w:uiPriority="73"/>
+    <w:lsdException w:name="Light Shading Accent 5" w:uiPriority="60"/>
+    <w:lsdException w:name="Light List Accent 5" w:uiPriority="61"/>
+    <w:lsdException w:name="Light Grid Accent 5" w:uiPriority="62"/>
+    <w:lsdException w:name="Medium Shading 1 Accent 5" w:uiPriority="63"/>
+    <w:lsdException w:name="Medium Shading 2 Accent 5" w:uiPriority="64"/>
+    <w:lsdException w:name="Medium List 1 Accent 5" w:uiPriority="65"/>
+    <w:lsdException w:name="Medium List 2 Accent 5" w:uiPriority="66"/>
+    <w:lsdException w:name="Medium Grid 1 Accent 5" w:uiPriority="67"/>
+    <w:lsdException w:name="Medium Grid 2 Accent 5" w:uiPriority="68"/>
+    <w:lsdException w:name="Medium Grid 3 Accent 5" w:uiPriority="69"/>
+    <w:lsdException w:name="Dark List Accent 5" w:uiPriority="70"/>
+    <w:lsdException w:name="Colorful Shading Accent 5" w:uiPriority="71"/>
+    <w:lsdException w:name="Colorful List Accent 5" w:uiPriority="72"/>
+    <w:lsdException w:name="Colorful Grid Accent 5" w:uiPriority="73"/>
+    <w:lsdException w:name="Light Shading Accent 6" w:uiPriority="60"/>
+    <w:lsdException w:name="Light List Accent 6" w:uiPriority="61"/>
+    <w:lsdException w:name="Light Grid Accent 6" w:uiPriority="62"/>
+    <w:lsdException w:name="Medium Shading 1 Accent 6" w:uiPriority="63"/>
+    <w:lsdException w:name="Medium Shading 2 Accent 6" w:uiPriority="64"/>
+    <w:lsdException w:name="Medium List 1 Accent 6" w:uiPriority="65"/>
+    <w:lsdException w:name="Medium List 2 Accent 6" w:uiPriority="66"/>
+    <w:lsdException w:name="Medium Grid 1 Accent 6" w:uiPriority="67"/>
+    <w:lsdException w:name="Medium Grid 2 Accent 6" w:uiPriority="68"/>
+    <w:lsdException w:name="Medium Grid 3 Accent 6" w:uiPriority="69"/>
+    <w:lsdException w:name="Dark List Accent 6" w:uiPriority="70"/>
+    <w:lsdException w:name="Colorful Shading Accent 6" w:uiPriority="71"/>
+    <w:lsdException w:name="Colorful List Accent 6" w:uiPriority="72"/>
+    <w:lsdException w:name="Colorful Grid Accent 6" w:uiPriority="73"/>
+    <w:lsdException w:name="Subtle Emphasis" w:uiPriority="19" w:qFormat="1"/>
+    <w:lsdException w:name="Intense Emphasis" w:uiPriority="21" w:qFormat="1"/>
+    <w:lsdException w:name="Subtle Reference" w:uiPriority="31" w:qFormat="1"/>
+    <w:lsdException w:name="Intense Reference" w:uiPriority="32" w:qFormat="1"/>
+    <w:lsdException w:name="Book Title" w:uiPriority="33" w:qFormat="1"/>
+    <w:lsdException w:name="Bibliography" w:semiHidden="1" w:uiPriority="37" w:unhideWhenUsed="1"/>
+    <w:lsdException w:name="TOC Heading" w:semiHidden="1" w:uiPriority="39" w:unhideWhenUsed="1" w:qFormat="1"/>
+    <w:lsdException w:name="Plain Table 1" w:uiPriority="41"/>
+    <w:lsdException w:name="Plain Table 2" w:uiPriority="42"/>
+    <w:lsdException w:name="Plain Table 3" w:uiPriority="43"/>
+    <w:lsdException w:name="Plain Table 4" w:uiPriority="44"/>
+    <w:lsdException w:name="Plain Table 5" w:uiPriority="45"/>
+    <w:lsdException w:name="Grid Table Light" w:uiPriority="40"/>
+    <w:lsdException w:name="Grid Table 1 Light" w:uiPriority="46"/>
+    <w:lsdException w:name="Grid Table 2" w:uiPriority="47"/>
+    <w:lsdException w:name="Grid Table 3" w:uiPriority="48"/>
+    <w:lsdException w:name="Grid Table 4" w:uiPriority="49"/>
+    <w:lsdException w:name="Grid Table 5 Dark" w:uiPriority="50"/>
+    <w:lsdException w:name="Grid Table 6 Colorful" w:uiPriority="51"/>
+    <w:lsdException w:name="Grid Table 7 Colorful" w:uiPriority="52"/>
+    <w:lsdException w:name="Grid Table 1 Light Accent 1" w:uiPriority="46"/>
+    <w:lsdException w:name="Grid Table 2 Accent 1" w:uiPriority="47"/>
+    <w:lsdException w:name="Grid Table 3 Accent 1" w:uiPriority="48"/>
+    <w:lsdException w:name="Grid Table 4 Accent 1" w:uiPriority="49"/>
+    <w:lsdException w:name="Grid Table 5 Dark Accent 1" w:uiPriority="50"/>
+    <w:lsdException w:name="Grid Table 6 Colorful Accent 1" w:uiPriority="51"/>
+    <w:lsdException w:name="Grid Table 7 Colorful Accent 1" w:uiPriority="52"/>
+    <w:lsdException w:name="Grid Table 1 Light Accent 2" w:uiPriority="46"/>
+    <w:lsdException w:name="Grid Table 2 Accent 2" w:uiPriority="47"/>
+    <w:lsdException w:name="Grid Table 3 Accent 2" w:uiPriority="48"/>
+    <w:lsdException w:name="Grid Table 4 Accent 2" w:uiPriority="49"/>
+    <w:lsdException w:name="Grid Table 5 Dark Accent 2" w:uiPriority="50"/>
+    <w:lsdException w:name="Grid Table 6 Colorful Accent 2" w:uiPriority="51"/>
+    <w:lsdException w:name="Grid Table 7 Colorful Accent 2" w:uiPriority="52"/>
+    <w:lsdException w:name="Grid Table 1 Light Accent 3" w:uiPriority="46"/>
+    <w:lsdException w:name="Grid Table 2 Accent 3" w:uiPriority="47"/>
+    <w:lsdException w:name="Grid Table 3 Accent 3" w:uiPriority="48"/>
+    <w:lsdException w:name="Grid Table 4 Accent 3" w:uiPriority="49"/>
+    <w:lsdException w:name="Grid Table 5 Dark Accent 3" w:uiPriority="50"/>
+    <w:lsdException w:name="Grid Table 6 Colorful Accent 3" w:uiPriority="51"/>
+    <w:lsdException w:name="Grid Table 7 Colorful Accent 3" w:uiPriority="52"/>
+    <w:lsdException w:name="Grid Table 1 Light Accent 4" w:uiPriority="46"/>
+    <w:lsdException w:name="Grid Table 2 Accent 4" w:uiPriority="47"/>
+    <w:lsdException w:name="Grid Table 3 Accent 4" w:uiPriority="48"/>
+    <w:lsdException w:name="Grid Table 4 Accent 4" w:uiPriority="49"/>
+    <w:lsdException w:name="Grid Table 5 Dark Accent 4" w:uiPriority="50"/>
+    <w:lsdException w:name="Grid Table 6 Colorful Accent 4" w:uiPriority="51"/>
+    <w:lsdException w:name="Grid Table 7 Colorful Accent 4" w:uiPriority="52"/>
+    <w:lsdException w:name="Grid Table 1 Light Accent 5" w:uiPriority="46"/>
+    <w:lsdException w:name="Grid Table 2 Accent 5" w:uiPriority="47"/>
+    <w:lsdException w:name="Grid Table 3 Accent 5" w:uiPriority="48"/>
+    <w:lsdException w:name="Grid Table 4 Accent 5" w:uiPriority="49"/>
+    <w:lsdException w:name="Grid Table 5 Dark Accent 5" w:uiPriority="50"/>
+    <w:lsdException w:name="Grid Table 6 Colorful Accent 5" w:uiPriority="51"/>
+    <w:lsdException w:name="Grid Table 7 Colorful Accent 5" w:uiPriority="52"/>
+    <w:lsdException w:name="Grid Table 1 Light Accent 6" w:uiPriority="46"/>
+    <w:lsdException w:name="Grid Table 2 Accent 6" w:uiPriority="47"/>
+    <w:lsdException w:name="Grid Table 3 Accent 6" w:uiPriority="48"/>
+    <w:lsdException w:name="Grid Table 4 Accent 6" w:uiPriority="49"/>
+    <w:lsdException w:name="Grid Table 5 Dark Accent 6" w:uiPriority="50"/>
+    <w:lsdException w:name="Grid Table 6 Colorful Accent 6" w:uiPriority="51"/>
+    <w:lsdException w:name="Grid Table 7 Colorful Accent 6" w:uiPriority="52"/>
+    <w:lsdException w:name="List Table 1 Light" w:uiPriority="46"/>
+    <w:lsdException w:name="List Table 2" w:uiPriority="47"/>
+    <w:lsdException w:name="List Table 3" w:uiPriority="48"/>
+    <w:lsdException w:name="List Table 4" w:uiPriority="49"/>
+    <w:lsdException w:name="List Table 5 Dark" w:uiPriority="50"/>
+    <w:lsdException w:name="List Table 6 Colorful" w:uiPriority="51"/>
+    <w:lsdException w:name="List Table 7 Colorful" w:uiPriority="52"/>
+    <w:lsdException w:name="List Table 1 Light Accent 1" w:uiPriority="46"/>
+    <w:lsdException w:name="List Table 2 Accent 1" w:uiPriority="47"/>
+    <w:lsdException w:name="List Table 3 Accent 1" w:uiPriority="48"/>
+    <w:lsdException w:name="List Table 4 Accent 1" w:uiPriority="49"/>
+    <w:lsdException w:name="List Table 5 Dark Accent 1" w:uiPriority="50"/>
+    <w:lsdException w:name="List Table 6 Colorful Accent 1" w:uiPriority="51"/>
+    <w:lsdException w:name="List Table 7 Colorful Accent 1" w:uiPriority="52"/>
+    <w:lsdException w:name="List Table 1 Light Accent 2" w:uiPriority="46"/>
+    <w:lsdException w:name="List Table 2 Accent 2" w:uiPriority="47"/>
+    <w:lsdException w:name="List Table 3 Accent 2" w:uiPriority="48"/>
+    <w:lsdException w:name="List Table 4 Accent 2" w:uiPriority="49"/>
+    <w:lsdException w:name="List Table 5 Dark Accent 2" w:uiPriority="50"/>
+    <w:lsdException w:name="List Table 6 Colorful Accent 2" w:uiPriority="51"/>
+    <w:lsdException w:name="List Table 7 Colorful Accent 2" w:uiPriority="52"/>
+    <w:lsdException w:name="List Table 1 Light Accent 3" w:uiPriority="46"/>
+    <w:lsdException w:name="List Table 2 Accent 3" w:uiPriority="47"/>
+    <w:lsdException w:name="List Table 3 Accent 3" w:uiPriority="48"/>
+    <w:lsdException w:name="List Table 4 Accent 3" w:uiPriority="49"/>
+    <w:lsdException w:name="List Table 5 Dark Accent 3" w:uiPriority="50"/>
+    <w:lsdException w:name="List Table 6 Colorful Accent 3" w:uiPriority="51"/>
+    <w:lsdException w:name="List Table 7 Colorful Accent 3" w:uiPriority="52"/>
+    <w:lsdException w:name="List Table 1 Light Accent 4" w:uiPriority="46"/>
+    <w:lsdException w:name="List Table 2 Accent 4" w:uiPriority="47"/>
+    <w:lsdException w:name="List Table 3 Accent 4" w:uiPriority="48"/>
+    <w:lsdException w:name="List Table 4 Accent 4" w:uiPriority="49"/>
+    <w:lsdException w:name="List Table 5 Dark Accent 4" w:uiPriority="50"/>
+    <w:lsdException w:name="List Table 6 Colorful Accent 4" w:uiPriority="51"/>
+    <w:lsdException w:name="List Table 7 Colorful Accent 4" w:uiPriority="52"/>
+    <w:lsdException w:name="List Table 1 Light Accent 5" w:uiPriority="46"/>
+    <w:lsdException w:name="List Table 2 Accent 5" w:uiPriority="47"/>
+    <w:lsdException w:name="List Table 3 Accent 5" w:uiPriority="48"/>
+    <w:lsdException w:name="List Table 4 Accent 5" w:uiPriority="49"/>
+    <w:lsdException w:name="List Table 5 Dark Accent 5" w:uiPriority="50"/>
+    <w:lsdException w:name="List Table 6 Colorful Accent 5" w:uiPriority="51"/>
+    <w:lsdException w:name="List Table 7 Colorful Accent 5" w:uiPriority="52"/>
+    <w:lsdException w:name="List Table 1 Light Accent 6" w:uiPriority="46"/>
+    <w:lsdException w:name="List Table 2 Accent 6" w:uiPriority="47"/>
+    <w:lsdException w:name="List Table 3 Accent 6" w:uiPriority="48"/>
+    <w:lsdException w:name="List Table 4 Accent 6" w:uiPriority="49"/>
+    <w:lsdException w:name="List Table 5 Dark Accent 6" w:uiPriority="50"/>
+    <w:lsdException w:name="List Table 6 Colorful Accent 6" w:uiPriority="51"/>
+    <w:lsdException w:name="List Table 7 Colorful Accent 6" w:uiPriority="52"/>
+    <w:lsdException w:name="Mention" w:semiHidden="1" w:unhideWhenUsed="1"/>
+    <w:lsdException w:name="Smart Hyperlink" w:semiHidden="1" w:unhideWhenUsed="1"/>
+    <w:lsdException w:name="Hashtag" w:semiHidden="1" w:unhideWhenUsed="1"/>
+    <w:lsdException w:name="Unresolved Mention" w:semiHidden="1" w:unhideWhenUsed="1"/>
+    <w:lsdException w:name="Smart Link" w:semiHidden="1" w:unhideWhenUsed="1"/>
+    <w:lsdException w:name="Smart Link Error" w:semiHidden="1" w:unhideWhenUsed="1"/>
   </w:latentStyles>
   <w:style w:type="paragraph" w:default="1" w:styleId="Normal">
     <w:name w:val="Normal"/>
@@ -5219,7 +5301,7 @@
 </file>
 
 <file path=customXml/itemProps1.xml><?xml version="1.0" encoding="utf-8"?>
-<ds:datastoreItem xmlns:ds="http://schemas.openxmlformats.org/officeDocument/2006/customXml" ds:itemID="{FAE4567A-3F31-4893-A5CC-9AEA866A2644}">
+<ds:datastoreItem xmlns:ds="http://schemas.openxmlformats.org/officeDocument/2006/customXml" ds:itemID="{C4773F0A-852F-4116-876C-621E187BE39E}">
   <ds:schemaRefs>
     <ds:schemaRef ds:uri="http://schemas.openxmlformats.org/officeDocument/2006/bibliography"/>
   </ds:schemaRefs>

</xml_diff>